<commit_message>
Atualizado tópicos, 1,2,3 e 3.1.
</commit_message>
<xml_diff>
--- a/docs/Relatório TCC_Correção.docx
+++ b/docs/Relatório TCC_Correção.docx
@@ -5,7 +5,6 @@
     <w:p>
       <w:pPr>
         <w:spacing w:before="120" w:after="120" w:line="360" w:lineRule="auto"/>
-        <w:jc w:val="center"/>
         <w:rPr>
           <w:rFonts w:ascii="Arial" w:hAnsi="Arial" w:cs="Arial"/>
           <w:sz w:val="28"/>
@@ -897,33 +896,6 @@
     </w:p>
     <w:p>
       <w:pPr>
-        <w:spacing w:before="120" w:after="120" w:line="360" w:lineRule="auto"/>
-        <w:jc w:val="center"/>
-        <w:rPr>
-          <w:rFonts w:ascii="Arial" w:hAnsi="Arial" w:cs="Arial"/>
-          <w:sz w:val="24"/>
-          <w:szCs w:val="24"/>
-        </w:rPr>
-      </w:pPr>
-      <w:commentRangeStart w:id="0"/>
-      <w:r>
-        <w:rPr>
-          <w:rFonts w:ascii="Arial" w:hAnsi="Arial" w:cs="Arial"/>
-          <w:sz w:val="28"/>
-          <w:szCs w:val="24"/>
-        </w:rPr>
-        <w:t>Subtítulo do Projeto (se houver)</w:t>
-      </w:r>
-      <w:commentRangeEnd w:id="0"/>
-      <w:r>
-        <w:rPr>
-          <w:rStyle w:val="Refdecomentrio"/>
-        </w:rPr>
-        <w:commentReference w:id="0"/>
-      </w:r>
-    </w:p>
-    <w:p>
-      <w:pPr>
         <w:spacing w:line="360" w:lineRule="auto"/>
         <w:jc w:val="both"/>
         <w:rPr>
@@ -1227,52 +1199,52 @@
           <w:rFonts w:ascii="Arial" w:hAnsi="Arial" w:cs="Arial"/>
         </w:rPr>
       </w:pPr>
+      <w:commentRangeStart w:id="0"/>
+      <w:r>
+        <w:rPr>
+          <w:rFonts w:ascii="Arial" w:hAnsi="Arial" w:cs="Arial"/>
+        </w:rPr>
+        <w:t>Local e data</w:t>
+      </w:r>
+      <w:commentRangeEnd w:id="0"/>
+      <w:r>
+        <w:rPr>
+          <w:rStyle w:val="Refdecomentrio"/>
+        </w:rPr>
+        <w:commentReference w:id="0"/>
+      </w:r>
+    </w:p>
+    <w:p>
+      <w:pPr>
+        <w:rPr>
+          <w:rFonts w:ascii="Arial" w:hAnsi="Arial" w:cs="Arial"/>
+          <w:b/>
+          <w:sz w:val="24"/>
+          <w:szCs w:val="24"/>
+        </w:rPr>
+      </w:pPr>
+      <w:r>
+        <w:rPr>
+          <w:rFonts w:ascii="Arial" w:hAnsi="Arial" w:cs="Arial"/>
+          <w:b/>
+          <w:sz w:val="24"/>
+          <w:szCs w:val="24"/>
+        </w:rPr>
+        <w:br w:type="page"/>
+      </w:r>
+    </w:p>
+    <w:p>
+      <w:pPr>
+        <w:spacing w:line="360" w:lineRule="auto"/>
+        <w:jc w:val="both"/>
+        <w:rPr>
+          <w:rFonts w:ascii="Arial" w:hAnsi="Arial" w:cs="Arial"/>
+          <w:b/>
+          <w:sz w:val="24"/>
+          <w:szCs w:val="24"/>
+        </w:rPr>
+      </w:pPr>
       <w:commentRangeStart w:id="1"/>
-      <w:r>
-        <w:rPr>
-          <w:rFonts w:ascii="Arial" w:hAnsi="Arial" w:cs="Arial"/>
-        </w:rPr>
-        <w:t>Local e data</w:t>
-      </w:r>
-      <w:commentRangeEnd w:id="1"/>
-      <w:r>
-        <w:rPr>
-          <w:rStyle w:val="Refdecomentrio"/>
-        </w:rPr>
-        <w:commentReference w:id="1"/>
-      </w:r>
-    </w:p>
-    <w:p>
-      <w:pPr>
-        <w:rPr>
-          <w:rFonts w:ascii="Arial" w:hAnsi="Arial" w:cs="Arial"/>
-          <w:b/>
-          <w:sz w:val="24"/>
-          <w:szCs w:val="24"/>
-        </w:rPr>
-      </w:pPr>
-      <w:r>
-        <w:rPr>
-          <w:rFonts w:ascii="Arial" w:hAnsi="Arial" w:cs="Arial"/>
-          <w:b/>
-          <w:sz w:val="24"/>
-          <w:szCs w:val="24"/>
-        </w:rPr>
-        <w:br w:type="page"/>
-      </w:r>
-    </w:p>
-    <w:p>
-      <w:pPr>
-        <w:spacing w:line="360" w:lineRule="auto"/>
-        <w:jc w:val="both"/>
-        <w:rPr>
-          <w:rFonts w:ascii="Arial" w:hAnsi="Arial" w:cs="Arial"/>
-          <w:b/>
-          <w:sz w:val="24"/>
-          <w:szCs w:val="24"/>
-        </w:rPr>
-      </w:pPr>
-      <w:commentRangeStart w:id="2"/>
       <w:r>
         <w:rPr>
           <w:rFonts w:ascii="Arial" w:hAnsi="Arial" w:cs="Arial"/>
@@ -1283,12 +1255,12 @@
         <w:lastRenderedPageBreak/>
         <w:t>DEDICATÓRIA</w:t>
       </w:r>
-      <w:commentRangeEnd w:id="2"/>
+      <w:commentRangeEnd w:id="1"/>
       <w:r>
         <w:rPr>
           <w:rStyle w:val="Refdecomentrio"/>
         </w:rPr>
-        <w:commentReference w:id="2"/>
+        <w:commentReference w:id="1"/>
       </w:r>
     </w:p>
     <w:p>
@@ -1351,7 +1323,7 @@
           <w:szCs w:val="24"/>
         </w:rPr>
       </w:pPr>
-      <w:commentRangeStart w:id="3"/>
+      <w:commentRangeStart w:id="2"/>
       <w:r>
         <w:rPr>
           <w:rFonts w:ascii="Arial" w:hAnsi="Arial" w:cs="Arial"/>
@@ -1362,12 +1334,12 @@
         <w:lastRenderedPageBreak/>
         <w:t>AGRADECIMENTOS</w:t>
       </w:r>
-      <w:commentRangeEnd w:id="3"/>
+      <w:commentRangeEnd w:id="2"/>
       <w:r>
         <w:rPr>
           <w:rStyle w:val="Refdecomentrio"/>
         </w:rPr>
-        <w:commentReference w:id="3"/>
+        <w:commentReference w:id="2"/>
       </w:r>
     </w:p>
     <w:p>
@@ -1451,7 +1423,7 @@
           <w:szCs w:val="24"/>
         </w:rPr>
       </w:pPr>
-      <w:commentRangeStart w:id="4"/>
+      <w:commentRangeStart w:id="3"/>
       <w:r>
         <w:rPr>
           <w:rFonts w:ascii="Arial" w:hAnsi="Arial" w:cs="Arial"/>
@@ -1462,12 +1434,12 @@
         <w:lastRenderedPageBreak/>
         <w:t>EPÍGRAFE</w:t>
       </w:r>
-      <w:commentRangeEnd w:id="4"/>
+      <w:commentRangeEnd w:id="3"/>
       <w:r>
         <w:rPr>
           <w:rStyle w:val="Refdecomentrio"/>
         </w:rPr>
-        <w:commentReference w:id="4"/>
+        <w:commentReference w:id="3"/>
       </w:r>
     </w:p>
     <w:p>
@@ -1976,7 +1948,6 @@
           <w:docPartUnique/>
         </w:docPartObj>
       </w:sdtPr>
-      <w:sdtEndPr/>
       <w:sdtContent>
         <w:p>
           <w:pPr>
@@ -4857,7 +4828,7 @@
           <w:szCs w:val="24"/>
         </w:rPr>
       </w:pPr>
-      <w:bookmarkStart w:id="5" w:name="_Toc14160040"/>
+      <w:bookmarkStart w:id="4" w:name="_Toc14160040"/>
       <w:r>
         <w:rPr>
           <w:rFonts w:ascii="Arial" w:hAnsi="Arial" w:cs="Arial"/>
@@ -4868,7 +4839,7 @@
         <w:lastRenderedPageBreak/>
         <w:t>INTRODUÇÃO</w:t>
       </w:r>
-      <w:bookmarkEnd w:id="5"/>
+      <w:bookmarkEnd w:id="4"/>
     </w:p>
     <w:p>
       <w:pPr>
@@ -5100,8 +5071,8 @@
           <w:szCs w:val="24"/>
         </w:rPr>
       </w:pPr>
-      <w:bookmarkStart w:id="6" w:name="_Toc14160041"/>
-      <w:commentRangeStart w:id="7"/>
+      <w:bookmarkStart w:id="5" w:name="_Toc14160041"/>
+      <w:commentRangeStart w:id="6"/>
       <w:r>
         <w:rPr>
           <w:rFonts w:ascii="Arial" w:hAnsi="Arial" w:cs="Arial"/>
@@ -5112,8 +5083,8 @@
         <w:lastRenderedPageBreak/>
         <w:t>JUSTIFICATIVA</w:t>
       </w:r>
-      <w:bookmarkEnd w:id="6"/>
-      <w:commentRangeEnd w:id="7"/>
+      <w:bookmarkEnd w:id="5"/>
+      <w:commentRangeEnd w:id="6"/>
       <w:r>
         <w:rPr>
           <w:rStyle w:val="Refdecomentrio"/>
@@ -5122,27 +5093,445 @@
           <w:bCs w:val="0"/>
           <w:color w:val="auto"/>
         </w:rPr>
-        <w:commentReference w:id="7"/>
-      </w:r>
-    </w:p>
-    <w:p>
-      <w:pPr>
-        <w:spacing w:line="360" w:lineRule="auto"/>
-        <w:jc w:val="both"/>
-        <w:rPr>
-          <w:rFonts w:ascii="Arial" w:hAnsi="Arial" w:cs="Arial"/>
-          <w:sz w:val="24"/>
-          <w:szCs w:val="24"/>
-        </w:rPr>
-      </w:pPr>
-      <w:r>
-        <w:rPr>
-          <w:rFonts w:ascii="Arial" w:hAnsi="Arial" w:cs="Arial"/>
-          <w:sz w:val="24"/>
-          <w:szCs w:val="24"/>
-        </w:rPr>
-        <w:t>Aqui vai o texto de justificativa</w:t>
-      </w:r>
+        <w:commentReference w:id="6"/>
+      </w:r>
+    </w:p>
+    <w:p>
+      <w:pPr>
+        <w:spacing w:line="360" w:lineRule="auto"/>
+        <w:jc w:val="both"/>
+        <w:rPr>
+          <w:rFonts w:ascii="Arial" w:hAnsi="Arial" w:cs="Arial"/>
+          <w:sz w:val="24"/>
+          <w:szCs w:val="24"/>
+        </w:rPr>
+      </w:pPr>
+      <w:r>
+        <w:rPr>
+          <w:rFonts w:ascii="Arial" w:hAnsi="Arial" w:cs="Arial"/>
+          <w:sz w:val="24"/>
+          <w:szCs w:val="24"/>
+        </w:rPr>
+        <w:t>O app REPAIRIQ, é um aplicativo voltado para a área de manutenção ind</w:t>
+      </w:r>
+      <w:r>
+        <w:rPr>
+          <w:rFonts w:ascii="Arial" w:hAnsi="Arial" w:cs="Arial"/>
+          <w:sz w:val="24"/>
+          <w:szCs w:val="24"/>
+        </w:rPr>
+        <w:t>u</w:t>
+      </w:r>
+      <w:r>
+        <w:rPr>
+          <w:rFonts w:ascii="Arial" w:hAnsi="Arial" w:cs="Arial"/>
+          <w:sz w:val="24"/>
+          <w:szCs w:val="24"/>
+        </w:rPr>
+        <w:t>stria</w:t>
+      </w:r>
+      <w:r>
+        <w:rPr>
+          <w:rFonts w:ascii="Arial" w:hAnsi="Arial" w:cs="Arial"/>
+          <w:sz w:val="24"/>
+          <w:szCs w:val="24"/>
+        </w:rPr>
+        <w:t>l</w:t>
+      </w:r>
+      <w:r>
+        <w:rPr>
+          <w:rFonts w:ascii="Arial" w:hAnsi="Arial" w:cs="Arial"/>
+          <w:sz w:val="24"/>
+          <w:szCs w:val="24"/>
+        </w:rPr>
+        <w:t>, com as seguintes finalidades:</w:t>
+      </w:r>
+    </w:p>
+    <w:p>
+      <w:pPr>
+        <w:pStyle w:val="PargrafodaLista"/>
+        <w:numPr>
+          <w:ilvl w:val="0"/>
+          <w:numId w:val="11"/>
+        </w:numPr>
+        <w:spacing w:line="360" w:lineRule="auto"/>
+        <w:jc w:val="both"/>
+        <w:rPr>
+          <w:rFonts w:ascii="Arial" w:hAnsi="Arial" w:cs="Arial"/>
+          <w:sz w:val="24"/>
+          <w:szCs w:val="24"/>
+        </w:rPr>
+      </w:pPr>
+      <w:r>
+        <w:rPr>
+          <w:rFonts w:ascii="Arial" w:hAnsi="Arial" w:cs="Arial"/>
+          <w:sz w:val="24"/>
+          <w:szCs w:val="24"/>
+        </w:rPr>
+        <w:t>Maior controle de Ordens de Serviços.</w:t>
+      </w:r>
+    </w:p>
+    <w:p>
+      <w:pPr>
+        <w:pStyle w:val="PargrafodaLista"/>
+        <w:numPr>
+          <w:ilvl w:val="0"/>
+          <w:numId w:val="11"/>
+        </w:numPr>
+        <w:spacing w:line="360" w:lineRule="auto"/>
+        <w:jc w:val="both"/>
+        <w:rPr>
+          <w:rFonts w:ascii="Arial" w:hAnsi="Arial" w:cs="Arial"/>
+          <w:sz w:val="24"/>
+          <w:szCs w:val="24"/>
+        </w:rPr>
+      </w:pPr>
+      <w:r>
+        <w:rPr>
+          <w:rFonts w:ascii="Arial" w:hAnsi="Arial" w:cs="Arial"/>
+          <w:sz w:val="24"/>
+          <w:szCs w:val="24"/>
+        </w:rPr>
+        <w:t>Melhor ferramenta para os técnicos de campo.</w:t>
+      </w:r>
+    </w:p>
+    <w:p>
+      <w:pPr>
+        <w:pStyle w:val="PargrafodaLista"/>
+        <w:numPr>
+          <w:ilvl w:val="0"/>
+          <w:numId w:val="11"/>
+        </w:numPr>
+        <w:spacing w:line="360" w:lineRule="auto"/>
+        <w:jc w:val="both"/>
+        <w:rPr>
+          <w:rFonts w:ascii="Arial" w:hAnsi="Arial" w:cs="Arial"/>
+          <w:sz w:val="24"/>
+          <w:szCs w:val="24"/>
+        </w:rPr>
+      </w:pPr>
+      <w:r>
+        <w:rPr>
+          <w:rFonts w:ascii="Arial" w:hAnsi="Arial" w:cs="Arial"/>
+          <w:sz w:val="24"/>
+          <w:szCs w:val="24"/>
+        </w:rPr>
+        <w:t>Ferramenta adequada para a supervisão monitorar atividades diárias.</w:t>
+      </w:r>
+    </w:p>
+    <w:p>
+      <w:pPr>
+        <w:pStyle w:val="PargrafodaLista"/>
+        <w:numPr>
+          <w:ilvl w:val="0"/>
+          <w:numId w:val="11"/>
+        </w:numPr>
+        <w:spacing w:line="360" w:lineRule="auto"/>
+        <w:jc w:val="both"/>
+        <w:rPr>
+          <w:rFonts w:ascii="Arial" w:hAnsi="Arial" w:cs="Arial"/>
+          <w:sz w:val="24"/>
+          <w:szCs w:val="24"/>
+        </w:rPr>
+      </w:pPr>
+      <w:r>
+        <w:rPr>
+          <w:rFonts w:ascii="Arial" w:hAnsi="Arial" w:cs="Arial"/>
+          <w:sz w:val="24"/>
+          <w:szCs w:val="24"/>
+        </w:rPr>
+        <w:t xml:space="preserve">Atividades serão encaminhadas para cada área </w:t>
+      </w:r>
+      <w:r>
+        <w:rPr>
+          <w:rFonts w:ascii="Arial" w:hAnsi="Arial" w:cs="Arial"/>
+          <w:sz w:val="24"/>
+          <w:szCs w:val="24"/>
+        </w:rPr>
+        <w:t>especifica.</w:t>
+      </w:r>
+    </w:p>
+    <w:p>
+      <w:pPr>
+        <w:pStyle w:val="PargrafodaLista"/>
+        <w:numPr>
+          <w:ilvl w:val="0"/>
+          <w:numId w:val="11"/>
+        </w:numPr>
+        <w:spacing w:line="360" w:lineRule="auto"/>
+        <w:jc w:val="both"/>
+        <w:rPr>
+          <w:rFonts w:ascii="Arial" w:hAnsi="Arial" w:cs="Arial"/>
+          <w:sz w:val="24"/>
+          <w:szCs w:val="24"/>
+        </w:rPr>
+      </w:pPr>
+      <w:r>
+        <w:rPr>
+          <w:rFonts w:ascii="Arial" w:hAnsi="Arial" w:cs="Arial"/>
+          <w:sz w:val="24"/>
+          <w:szCs w:val="24"/>
+        </w:rPr>
+        <w:t xml:space="preserve">Tempo de resposta mais ágil. </w:t>
+      </w:r>
+    </w:p>
+    <w:p>
+      <w:pPr>
+        <w:pStyle w:val="PargrafodaLista"/>
+        <w:numPr>
+          <w:ilvl w:val="0"/>
+          <w:numId w:val="11"/>
+        </w:numPr>
+        <w:spacing w:before="100" w:beforeAutospacing="1" w:after="100" w:afterAutospacing="1" w:line="240" w:lineRule="auto"/>
+        <w:rPr>
+          <w:rFonts w:ascii="Arial" w:eastAsia="Times New Roman" w:hAnsi="Arial" w:cs="Arial"/>
+          <w:sz w:val="24"/>
+          <w:szCs w:val="24"/>
+          <w:lang w:eastAsia="pt-BR"/>
+        </w:rPr>
+      </w:pPr>
+      <w:r>
+        <w:rPr>
+          <w:rFonts w:ascii="Arial" w:eastAsia="Times New Roman" w:hAnsi="Arial" w:cs="Arial"/>
+          <w:sz w:val="24"/>
+          <w:szCs w:val="24"/>
+          <w:lang w:eastAsia="pt-BR"/>
+        </w:rPr>
+        <w:t xml:space="preserve">Atualmente, a gestão de Ordens de Serviço (OS) na área de manutenção passa por uma transformação significativa impulsionada pela digitalização, automação e integração de novas tecnologias. As empresas estão cada vez mais adotando sistemas de gestão assistidos por computador (CMMS) para melhorar a criação, rastreamento e controle das </w:t>
+      </w:r>
+      <w:proofErr w:type="spellStart"/>
+      <w:r>
+        <w:rPr>
+          <w:rFonts w:ascii="Arial" w:eastAsia="Times New Roman" w:hAnsi="Arial" w:cs="Arial"/>
+          <w:sz w:val="24"/>
+          <w:szCs w:val="24"/>
+          <w:lang w:eastAsia="pt-BR"/>
+        </w:rPr>
+        <w:t>OSs</w:t>
+      </w:r>
+      <w:proofErr w:type="spellEnd"/>
+      <w:r>
+        <w:rPr>
+          <w:rFonts w:ascii="Arial" w:eastAsia="Times New Roman" w:hAnsi="Arial" w:cs="Arial"/>
+          <w:sz w:val="24"/>
+          <w:szCs w:val="24"/>
+          <w:lang w:eastAsia="pt-BR"/>
+        </w:rPr>
+        <w:t xml:space="preserve">, oferecendo maior precisão e eficiência. Além disso, a manutenção preditiva, auxiliada por sensores </w:t>
+      </w:r>
+      <w:proofErr w:type="spellStart"/>
+      <w:r>
+        <w:rPr>
+          <w:rFonts w:ascii="Arial" w:eastAsia="Times New Roman" w:hAnsi="Arial" w:cs="Arial"/>
+          <w:sz w:val="24"/>
+          <w:szCs w:val="24"/>
+          <w:lang w:eastAsia="pt-BR"/>
+        </w:rPr>
+        <w:t>IoT</w:t>
+      </w:r>
+      <w:proofErr w:type="spellEnd"/>
+      <w:r>
+        <w:rPr>
+          <w:rFonts w:ascii="Arial" w:eastAsia="Times New Roman" w:hAnsi="Arial" w:cs="Arial"/>
+          <w:sz w:val="24"/>
+          <w:szCs w:val="24"/>
+          <w:lang w:eastAsia="pt-BR"/>
+        </w:rPr>
+        <w:t>, permite a emissão de ordens com base em dados reais de desempenho dos equipamentos, ajudando a prevenir falhas antes que ocorram e a reduzir paradas não programadas.</w:t>
+      </w:r>
+    </w:p>
+    <w:p>
+      <w:pPr>
+        <w:pStyle w:val="PargrafodaLista"/>
+        <w:numPr>
+          <w:ilvl w:val="0"/>
+          <w:numId w:val="11"/>
+        </w:numPr>
+        <w:spacing w:before="100" w:beforeAutospacing="1" w:after="100" w:afterAutospacing="1" w:line="240" w:lineRule="auto"/>
+        <w:rPr>
+          <w:rFonts w:ascii="Arial" w:eastAsia="Times New Roman" w:hAnsi="Arial" w:cs="Arial"/>
+          <w:sz w:val="24"/>
+          <w:szCs w:val="24"/>
+          <w:lang w:eastAsia="pt-BR"/>
+        </w:rPr>
+      </w:pPr>
+      <w:r>
+        <w:rPr>
+          <w:rFonts w:ascii="Arial" w:eastAsia="Times New Roman" w:hAnsi="Arial" w:cs="Arial"/>
+          <w:sz w:val="24"/>
+          <w:szCs w:val="24"/>
+          <w:lang w:eastAsia="pt-BR"/>
+        </w:rPr>
+        <w:t xml:space="preserve">A mobilidade também tem sido um fator-chave, com a utilização de aplicativos móveis permitindo que os técnicos recebam e atualizem ordens de serviço em tempo real, o que aumenta a produtividade e a comunicação. O uso de inteligência artificial e </w:t>
+      </w:r>
+      <w:proofErr w:type="spellStart"/>
+      <w:r>
+        <w:rPr>
+          <w:rFonts w:ascii="Arial" w:eastAsia="Times New Roman" w:hAnsi="Arial" w:cs="Arial"/>
+          <w:sz w:val="24"/>
+          <w:szCs w:val="24"/>
+          <w:lang w:eastAsia="pt-BR"/>
+        </w:rPr>
+        <w:t>machine</w:t>
+      </w:r>
+      <w:proofErr w:type="spellEnd"/>
+      <w:r>
+        <w:rPr>
+          <w:rFonts w:ascii="Arial" w:eastAsia="Times New Roman" w:hAnsi="Arial" w:cs="Arial"/>
+          <w:sz w:val="24"/>
+          <w:szCs w:val="24"/>
+          <w:lang w:eastAsia="pt-BR"/>
+        </w:rPr>
+        <w:t xml:space="preserve"> </w:t>
+      </w:r>
+      <w:proofErr w:type="spellStart"/>
+      <w:r>
+        <w:rPr>
+          <w:rFonts w:ascii="Arial" w:eastAsia="Times New Roman" w:hAnsi="Arial" w:cs="Arial"/>
+          <w:sz w:val="24"/>
+          <w:szCs w:val="24"/>
+          <w:lang w:eastAsia="pt-BR"/>
+        </w:rPr>
+        <w:t>learning</w:t>
+      </w:r>
+      <w:proofErr w:type="spellEnd"/>
+      <w:r>
+        <w:rPr>
+          <w:rFonts w:ascii="Arial" w:eastAsia="Times New Roman" w:hAnsi="Arial" w:cs="Arial"/>
+          <w:sz w:val="24"/>
+          <w:szCs w:val="24"/>
+          <w:lang w:eastAsia="pt-BR"/>
+        </w:rPr>
+        <w:t xml:space="preserve"> também está ajudando a otimizar o planejamento e a alocação de recursos de manutenção, criando uma gestão mais eficiente e econômica.</w:t>
+      </w:r>
+    </w:p>
+    <w:p>
+      <w:pPr>
+        <w:pStyle w:val="PargrafodaLista"/>
+        <w:numPr>
+          <w:ilvl w:val="0"/>
+          <w:numId w:val="11"/>
+        </w:numPr>
+        <w:spacing w:before="100" w:beforeAutospacing="1" w:after="100" w:afterAutospacing="1" w:line="240" w:lineRule="auto"/>
+        <w:rPr>
+          <w:rFonts w:ascii="Arial" w:eastAsia="Times New Roman" w:hAnsi="Arial" w:cs="Arial"/>
+          <w:sz w:val="24"/>
+          <w:szCs w:val="24"/>
+          <w:lang w:eastAsia="pt-BR"/>
+        </w:rPr>
+      </w:pPr>
+      <w:r>
+        <w:rPr>
+          <w:rFonts w:ascii="Arial" w:eastAsia="Times New Roman" w:hAnsi="Arial" w:cs="Arial"/>
+          <w:sz w:val="24"/>
+          <w:szCs w:val="24"/>
+          <w:lang w:eastAsia="pt-BR"/>
+        </w:rPr>
+        <w:t xml:space="preserve">Outro avanço importante é a integração das </w:t>
+      </w:r>
+      <w:proofErr w:type="spellStart"/>
+      <w:r>
+        <w:rPr>
+          <w:rFonts w:ascii="Arial" w:eastAsia="Times New Roman" w:hAnsi="Arial" w:cs="Arial"/>
+          <w:sz w:val="24"/>
+          <w:szCs w:val="24"/>
+          <w:lang w:eastAsia="pt-BR"/>
+        </w:rPr>
+        <w:t>OSs</w:t>
+      </w:r>
+      <w:proofErr w:type="spellEnd"/>
+      <w:r>
+        <w:rPr>
+          <w:rFonts w:ascii="Arial" w:eastAsia="Times New Roman" w:hAnsi="Arial" w:cs="Arial"/>
+          <w:sz w:val="24"/>
+          <w:szCs w:val="24"/>
+          <w:lang w:eastAsia="pt-BR"/>
+        </w:rPr>
+        <w:t xml:space="preserve"> com outras áreas da empresa, como compras, inventário e finanças, proporcionando maior controle de custos e transparência. Além disso, a gestão de prioridades e a implementação de acordos de nível de serviço (</w:t>
+      </w:r>
+      <w:proofErr w:type="spellStart"/>
+      <w:r>
+        <w:rPr>
+          <w:rFonts w:ascii="Arial" w:eastAsia="Times New Roman" w:hAnsi="Arial" w:cs="Arial"/>
+          <w:sz w:val="24"/>
+          <w:szCs w:val="24"/>
+          <w:lang w:eastAsia="pt-BR"/>
+        </w:rPr>
+        <w:t>SLAs</w:t>
+      </w:r>
+      <w:proofErr w:type="spellEnd"/>
+      <w:r>
+        <w:rPr>
+          <w:rFonts w:ascii="Arial" w:eastAsia="Times New Roman" w:hAnsi="Arial" w:cs="Arial"/>
+          <w:sz w:val="24"/>
+          <w:szCs w:val="24"/>
+          <w:lang w:eastAsia="pt-BR"/>
+        </w:rPr>
+        <w:t>) têm garantido um atendimento mais eficiente e a satisfação dos clientes.</w:t>
+      </w:r>
+    </w:p>
+    <w:p>
+      <w:pPr>
+        <w:pStyle w:val="PargrafodaLista"/>
+        <w:numPr>
+          <w:ilvl w:val="0"/>
+          <w:numId w:val="11"/>
+        </w:numPr>
+        <w:spacing w:before="100" w:beforeAutospacing="1" w:after="100" w:afterAutospacing="1" w:line="240" w:lineRule="auto"/>
+        <w:rPr>
+          <w:rFonts w:ascii="Arial" w:eastAsia="Times New Roman" w:hAnsi="Arial" w:cs="Arial"/>
+          <w:sz w:val="24"/>
+          <w:szCs w:val="24"/>
+          <w:lang w:eastAsia="pt-BR"/>
+        </w:rPr>
+      </w:pPr>
+      <w:r>
+        <w:rPr>
+          <w:rFonts w:ascii="Arial" w:eastAsia="Times New Roman" w:hAnsi="Arial" w:cs="Arial"/>
+          <w:sz w:val="24"/>
+          <w:szCs w:val="24"/>
+          <w:lang w:eastAsia="pt-BR"/>
+        </w:rPr>
+        <w:t>No entanto, a área ainda enfrenta desafios, como a capacitação de profissionais qualificados para operar as novas tecnologias, a adaptação de sistemas complexos em empresas resistentes à mudança e o controle de custos operacionais sem comprometer a qualidade e segurança. Apesar desses desafios, a tendência é que a manutenção continue a se modernizar com soluções tecnológicas, buscando maior automação, eficiência e sustentabilidade.</w:t>
+      </w:r>
+    </w:p>
+    <w:p>
+      <w:pPr>
+        <w:spacing w:line="360" w:lineRule="auto"/>
+        <w:ind w:left="129"/>
+        <w:jc w:val="both"/>
+        <w:rPr>
+          <w:rFonts w:ascii="Arial" w:hAnsi="Arial" w:cs="Arial"/>
+          <w:sz w:val="24"/>
+          <w:szCs w:val="24"/>
+        </w:rPr>
+      </w:pPr>
+    </w:p>
+    <w:p>
+      <w:pPr>
+        <w:pStyle w:val="PargrafodaLista"/>
+        <w:spacing w:line="360" w:lineRule="auto"/>
+        <w:ind w:left="849"/>
+        <w:jc w:val="both"/>
+        <w:rPr>
+          <w:rFonts w:ascii="Arial" w:hAnsi="Arial" w:cs="Arial"/>
+          <w:sz w:val="24"/>
+          <w:szCs w:val="24"/>
+        </w:rPr>
+      </w:pPr>
+    </w:p>
+    <w:p>
+      <w:pPr>
+        <w:pStyle w:val="PargrafodaLista"/>
+        <w:spacing w:line="360" w:lineRule="auto"/>
+        <w:ind w:left="849"/>
+        <w:jc w:val="both"/>
+        <w:rPr>
+          <w:rFonts w:ascii="Arial" w:hAnsi="Arial" w:cs="Arial"/>
+          <w:sz w:val="24"/>
+          <w:szCs w:val="24"/>
+        </w:rPr>
+      </w:pPr>
     </w:p>
     <w:p>
       <w:pPr>
@@ -5178,7 +5567,7 @@
           <w:szCs w:val="24"/>
         </w:rPr>
       </w:pPr>
-      <w:bookmarkStart w:id="8" w:name="_Toc14160042"/>
+      <w:bookmarkStart w:id="7" w:name="_Toc14160042"/>
       <w:r>
         <w:rPr>
           <w:rFonts w:ascii="Arial" w:hAnsi="Arial" w:cs="Arial"/>
@@ -5189,19 +5578,19 @@
         <w:lastRenderedPageBreak/>
         <w:t>OBJETIVOS</w:t>
       </w:r>
-      <w:bookmarkEnd w:id="8"/>
-    </w:p>
-    <w:p>
-      <w:pPr>
-        <w:spacing w:line="360" w:lineRule="auto"/>
-        <w:jc w:val="both"/>
-        <w:rPr>
-          <w:rFonts w:ascii="Arial" w:hAnsi="Arial" w:cs="Arial"/>
-          <w:sz w:val="24"/>
-          <w:szCs w:val="24"/>
-        </w:rPr>
-      </w:pPr>
-      <w:commentRangeStart w:id="9"/>
+      <w:bookmarkEnd w:id="7"/>
+    </w:p>
+    <w:p>
+      <w:pPr>
+        <w:spacing w:line="360" w:lineRule="auto"/>
+        <w:jc w:val="both"/>
+        <w:rPr>
+          <w:rFonts w:ascii="Arial" w:hAnsi="Arial" w:cs="Arial"/>
+          <w:sz w:val="24"/>
+          <w:szCs w:val="24"/>
+        </w:rPr>
+      </w:pPr>
+      <w:commentRangeStart w:id="8"/>
       <w:r>
         <w:rPr>
           <w:rFonts w:ascii="Arial" w:hAnsi="Arial" w:cs="Arial"/>
@@ -5210,13 +5599,598 @@
         </w:rPr>
         <w:t>Aqui vai o texto de objetivos</w:t>
       </w:r>
-      <w:commentRangeEnd w:id="9"/>
+      <w:commentRangeEnd w:id="8"/>
       <w:r>
         <w:rPr>
           <w:rStyle w:val="Refdecomentrio"/>
         </w:rPr>
-        <w:commentReference w:id="9"/>
-      </w:r>
+        <w:commentReference w:id="8"/>
+      </w:r>
+    </w:p>
+    <w:p>
+      <w:pPr>
+        <w:spacing w:before="100" w:beforeAutospacing="1" w:after="100" w:afterAutospacing="1" w:line="240" w:lineRule="auto"/>
+        <w:rPr>
+          <w:rFonts w:ascii="Arial" w:eastAsia="Times New Roman" w:hAnsi="Arial" w:cs="Arial"/>
+          <w:sz w:val="24"/>
+          <w:szCs w:val="24"/>
+          <w:lang w:eastAsia="pt-BR"/>
+        </w:rPr>
+      </w:pPr>
+      <w:r>
+        <w:rPr>
+          <w:rFonts w:ascii="Arial" w:eastAsia="Times New Roman" w:hAnsi="Arial" w:cs="Arial"/>
+          <w:sz w:val="24"/>
+          <w:szCs w:val="24"/>
+          <w:lang w:eastAsia="pt-BR"/>
+        </w:rPr>
+        <w:t xml:space="preserve">O </w:t>
+      </w:r>
+      <w:r>
+        <w:rPr>
+          <w:rFonts w:ascii="Arial" w:eastAsia="Times New Roman" w:hAnsi="Arial" w:cs="Arial"/>
+          <w:b/>
+          <w:bCs/>
+          <w:sz w:val="24"/>
+          <w:szCs w:val="24"/>
+          <w:lang w:eastAsia="pt-BR"/>
+        </w:rPr>
+        <w:t>REPAIRIQ</w:t>
+      </w:r>
+      <w:r>
+        <w:rPr>
+          <w:rFonts w:ascii="Arial" w:eastAsia="Times New Roman" w:hAnsi="Arial" w:cs="Arial"/>
+          <w:sz w:val="24"/>
+          <w:szCs w:val="24"/>
+          <w:lang w:eastAsia="pt-BR"/>
+        </w:rPr>
+        <w:t xml:space="preserve"> é um aplicativo inovador voltado para a área de </w:t>
+      </w:r>
+      <w:r>
+        <w:rPr>
+          <w:rFonts w:ascii="Arial" w:eastAsia="Times New Roman" w:hAnsi="Arial" w:cs="Arial"/>
+          <w:b/>
+          <w:bCs/>
+          <w:sz w:val="24"/>
+          <w:szCs w:val="24"/>
+          <w:lang w:eastAsia="pt-BR"/>
+        </w:rPr>
+        <w:t>manutenção industrial</w:t>
+      </w:r>
+      <w:r>
+        <w:rPr>
+          <w:rFonts w:ascii="Arial" w:eastAsia="Times New Roman" w:hAnsi="Arial" w:cs="Arial"/>
+          <w:sz w:val="24"/>
+          <w:szCs w:val="24"/>
+          <w:lang w:eastAsia="pt-BR"/>
+        </w:rPr>
+        <w:t xml:space="preserve">, com o objetivo de otimizar e modernizar a gestão de </w:t>
+      </w:r>
+      <w:r>
+        <w:rPr>
+          <w:rFonts w:ascii="Arial" w:eastAsia="Times New Roman" w:hAnsi="Arial" w:cs="Arial"/>
+          <w:b/>
+          <w:bCs/>
+          <w:sz w:val="24"/>
+          <w:szCs w:val="24"/>
+          <w:lang w:eastAsia="pt-BR"/>
+        </w:rPr>
+        <w:t>Ordens de Serviço (OS)</w:t>
+      </w:r>
+      <w:r>
+        <w:rPr>
+          <w:rFonts w:ascii="Arial" w:eastAsia="Times New Roman" w:hAnsi="Arial" w:cs="Arial"/>
+          <w:sz w:val="24"/>
+          <w:szCs w:val="24"/>
+          <w:lang w:eastAsia="pt-BR"/>
+        </w:rPr>
+        <w:t>. Através de funcionalidades específicas, o app busca atender tanto às necessidades operacionais quanto estratégicas das empresas, oferecendo:</w:t>
+      </w:r>
+    </w:p>
+    <w:p>
+      <w:pPr>
+        <w:numPr>
+          <w:ilvl w:val="0"/>
+          <w:numId w:val="12"/>
+        </w:numPr>
+        <w:spacing w:before="100" w:beforeAutospacing="1" w:after="100" w:afterAutospacing="1" w:line="240" w:lineRule="auto"/>
+        <w:rPr>
+          <w:rFonts w:ascii="Arial" w:eastAsia="Times New Roman" w:hAnsi="Arial" w:cs="Arial"/>
+          <w:sz w:val="24"/>
+          <w:szCs w:val="24"/>
+          <w:lang w:eastAsia="pt-BR"/>
+        </w:rPr>
+      </w:pPr>
+      <w:r>
+        <w:rPr>
+          <w:rFonts w:ascii="Arial" w:eastAsia="Times New Roman" w:hAnsi="Arial" w:cs="Arial"/>
+          <w:b/>
+          <w:bCs/>
+          <w:sz w:val="24"/>
+          <w:szCs w:val="24"/>
+          <w:lang w:eastAsia="pt-BR"/>
+        </w:rPr>
+        <w:t>Maior controle de Ordens de Serviço</w:t>
+      </w:r>
+      <w:r>
+        <w:rPr>
+          <w:rFonts w:ascii="Arial" w:eastAsia="Times New Roman" w:hAnsi="Arial" w:cs="Arial"/>
+          <w:sz w:val="24"/>
+          <w:szCs w:val="24"/>
+          <w:lang w:eastAsia="pt-BR"/>
+        </w:rPr>
+        <w:t>: Facilitando o acompanhamento e a gestão de tarefas de manutenção em tempo real, com maior precisão e agilidade.</w:t>
+      </w:r>
+    </w:p>
+    <w:p>
+      <w:pPr>
+        <w:numPr>
+          <w:ilvl w:val="0"/>
+          <w:numId w:val="12"/>
+        </w:numPr>
+        <w:spacing w:before="100" w:beforeAutospacing="1" w:after="100" w:afterAutospacing="1" w:line="240" w:lineRule="auto"/>
+        <w:rPr>
+          <w:rFonts w:ascii="Arial" w:eastAsia="Times New Roman" w:hAnsi="Arial" w:cs="Arial"/>
+          <w:sz w:val="24"/>
+          <w:szCs w:val="24"/>
+          <w:lang w:eastAsia="pt-BR"/>
+        </w:rPr>
+      </w:pPr>
+      <w:r>
+        <w:rPr>
+          <w:rFonts w:ascii="Arial" w:eastAsia="Times New Roman" w:hAnsi="Arial" w:cs="Arial"/>
+          <w:b/>
+          <w:bCs/>
+          <w:sz w:val="24"/>
+          <w:szCs w:val="24"/>
+          <w:lang w:eastAsia="pt-BR"/>
+        </w:rPr>
+        <w:t>Ferramenta otimizada para técnicos de campo</w:t>
+      </w:r>
+      <w:r>
+        <w:rPr>
+          <w:rFonts w:ascii="Arial" w:eastAsia="Times New Roman" w:hAnsi="Arial" w:cs="Arial"/>
+          <w:sz w:val="24"/>
+          <w:szCs w:val="24"/>
+          <w:lang w:eastAsia="pt-BR"/>
+        </w:rPr>
+        <w:t>: Permitindo que os técnicos recebam, atualizem e concluam ordens de serviço diretamente em seus dispositivos móveis, aumentando a produtividade e a comunicação durante as operações.</w:t>
+      </w:r>
+    </w:p>
+    <w:p>
+      <w:pPr>
+        <w:numPr>
+          <w:ilvl w:val="0"/>
+          <w:numId w:val="12"/>
+        </w:numPr>
+        <w:spacing w:before="100" w:beforeAutospacing="1" w:after="100" w:afterAutospacing="1" w:line="240" w:lineRule="auto"/>
+        <w:rPr>
+          <w:rFonts w:ascii="Arial" w:eastAsia="Times New Roman" w:hAnsi="Arial" w:cs="Arial"/>
+          <w:sz w:val="24"/>
+          <w:szCs w:val="24"/>
+          <w:lang w:eastAsia="pt-BR"/>
+        </w:rPr>
+      </w:pPr>
+      <w:r>
+        <w:rPr>
+          <w:rFonts w:ascii="Arial" w:eastAsia="Times New Roman" w:hAnsi="Arial" w:cs="Arial"/>
+          <w:b/>
+          <w:bCs/>
+          <w:sz w:val="24"/>
+          <w:szCs w:val="24"/>
+          <w:lang w:eastAsia="pt-BR"/>
+        </w:rPr>
+        <w:t>Monitoramento eficaz para supervisores</w:t>
+      </w:r>
+      <w:r>
+        <w:rPr>
+          <w:rFonts w:ascii="Arial" w:eastAsia="Times New Roman" w:hAnsi="Arial" w:cs="Arial"/>
+          <w:sz w:val="24"/>
+          <w:szCs w:val="24"/>
+          <w:lang w:eastAsia="pt-BR"/>
+        </w:rPr>
+        <w:t>: Proporcionando aos supervisores uma visão clara e em tempo real das atividades diárias, garantindo o cumprimento de prazos e a correta alocação de recursos.</w:t>
+      </w:r>
+    </w:p>
+    <w:p>
+      <w:pPr>
+        <w:numPr>
+          <w:ilvl w:val="0"/>
+          <w:numId w:val="12"/>
+        </w:numPr>
+        <w:spacing w:before="100" w:beforeAutospacing="1" w:after="100" w:afterAutospacing="1" w:line="240" w:lineRule="auto"/>
+        <w:rPr>
+          <w:rFonts w:ascii="Arial" w:eastAsia="Times New Roman" w:hAnsi="Arial" w:cs="Arial"/>
+          <w:sz w:val="24"/>
+          <w:szCs w:val="24"/>
+          <w:lang w:eastAsia="pt-BR"/>
+        </w:rPr>
+      </w:pPr>
+      <w:r>
+        <w:rPr>
+          <w:rFonts w:ascii="Arial" w:eastAsia="Times New Roman" w:hAnsi="Arial" w:cs="Arial"/>
+          <w:b/>
+          <w:bCs/>
+          <w:sz w:val="24"/>
+          <w:szCs w:val="24"/>
+          <w:lang w:eastAsia="pt-BR"/>
+        </w:rPr>
+        <w:t>Encaminhamento das atividades para áreas específicas</w:t>
+      </w:r>
+      <w:r>
+        <w:rPr>
+          <w:rFonts w:ascii="Arial" w:eastAsia="Times New Roman" w:hAnsi="Arial" w:cs="Arial"/>
+          <w:sz w:val="24"/>
+          <w:szCs w:val="24"/>
+          <w:lang w:eastAsia="pt-BR"/>
+        </w:rPr>
+        <w:t>: As ordens de serviço são automaticamente direcionadas para as equipes ou áreas responsáveis, evitando erros de alocação e melhorando a eficiência operacional.</w:t>
+      </w:r>
+    </w:p>
+    <w:p>
+      <w:pPr>
+        <w:numPr>
+          <w:ilvl w:val="0"/>
+          <w:numId w:val="12"/>
+        </w:numPr>
+        <w:spacing w:before="100" w:beforeAutospacing="1" w:after="100" w:afterAutospacing="1" w:line="240" w:lineRule="auto"/>
+        <w:rPr>
+          <w:rFonts w:ascii="Arial" w:eastAsia="Times New Roman" w:hAnsi="Arial" w:cs="Arial"/>
+          <w:sz w:val="24"/>
+          <w:szCs w:val="24"/>
+          <w:lang w:eastAsia="pt-BR"/>
+        </w:rPr>
+      </w:pPr>
+      <w:r>
+        <w:rPr>
+          <w:rFonts w:ascii="Arial" w:eastAsia="Times New Roman" w:hAnsi="Arial" w:cs="Arial"/>
+          <w:b/>
+          <w:bCs/>
+          <w:sz w:val="24"/>
+          <w:szCs w:val="24"/>
+          <w:lang w:eastAsia="pt-BR"/>
+        </w:rPr>
+        <w:t>Tempo de resposta ágil</w:t>
+      </w:r>
+      <w:r>
+        <w:rPr>
+          <w:rFonts w:ascii="Arial" w:eastAsia="Times New Roman" w:hAnsi="Arial" w:cs="Arial"/>
+          <w:sz w:val="24"/>
+          <w:szCs w:val="24"/>
+          <w:lang w:eastAsia="pt-BR"/>
+        </w:rPr>
+        <w:t>: O app garante que as ordens sejam respondidas rapidamente, com uma interface intuitiva e funcionalidades que reduzem o tempo entre a solicitação e a execução da manutenção.</w:t>
+      </w:r>
+    </w:p>
+    <w:p>
+      <w:pPr>
+        <w:spacing w:before="100" w:beforeAutospacing="1" w:after="100" w:afterAutospacing="1" w:line="240" w:lineRule="auto"/>
+        <w:rPr>
+          <w:rFonts w:ascii="Arial" w:eastAsia="Times New Roman" w:hAnsi="Arial" w:cs="Arial"/>
+          <w:sz w:val="24"/>
+          <w:szCs w:val="24"/>
+          <w:lang w:eastAsia="pt-BR"/>
+        </w:rPr>
+      </w:pPr>
+      <w:r>
+        <w:rPr>
+          <w:rFonts w:ascii="Arial" w:eastAsia="Times New Roman" w:hAnsi="Arial" w:cs="Arial"/>
+          <w:sz w:val="24"/>
+          <w:szCs w:val="24"/>
+          <w:lang w:eastAsia="pt-BR"/>
+        </w:rPr>
+        <w:t xml:space="preserve">Além disso, o </w:t>
+      </w:r>
+      <w:r>
+        <w:rPr>
+          <w:rFonts w:ascii="Arial" w:eastAsia="Times New Roman" w:hAnsi="Arial" w:cs="Arial"/>
+          <w:b/>
+          <w:bCs/>
+          <w:sz w:val="24"/>
+          <w:szCs w:val="24"/>
+          <w:lang w:eastAsia="pt-BR"/>
+        </w:rPr>
+        <w:t>REPAIRIQ</w:t>
+      </w:r>
+      <w:r>
+        <w:rPr>
+          <w:rFonts w:ascii="Arial" w:eastAsia="Times New Roman" w:hAnsi="Arial" w:cs="Arial"/>
+          <w:sz w:val="24"/>
+          <w:szCs w:val="24"/>
+          <w:lang w:eastAsia="pt-BR"/>
+        </w:rPr>
+        <w:t xml:space="preserve"> se alinha com as tendências atuais da </w:t>
+      </w:r>
+      <w:r>
+        <w:rPr>
+          <w:rFonts w:ascii="Arial" w:eastAsia="Times New Roman" w:hAnsi="Arial" w:cs="Arial"/>
+          <w:b/>
+          <w:bCs/>
+          <w:sz w:val="24"/>
+          <w:szCs w:val="24"/>
+          <w:lang w:eastAsia="pt-BR"/>
+        </w:rPr>
+        <w:t>manutenção digital</w:t>
+      </w:r>
+      <w:r>
+        <w:rPr>
+          <w:rFonts w:ascii="Arial" w:eastAsia="Times New Roman" w:hAnsi="Arial" w:cs="Arial"/>
+          <w:sz w:val="24"/>
+          <w:szCs w:val="24"/>
+          <w:lang w:eastAsia="pt-BR"/>
+        </w:rPr>
+        <w:t xml:space="preserve">. Ele integra tecnologias emergentes como a </w:t>
+      </w:r>
+      <w:proofErr w:type="spellStart"/>
+      <w:r>
+        <w:rPr>
+          <w:rFonts w:ascii="Arial" w:eastAsia="Times New Roman" w:hAnsi="Arial" w:cs="Arial"/>
+          <w:b/>
+          <w:bCs/>
+          <w:sz w:val="24"/>
+          <w:szCs w:val="24"/>
+          <w:lang w:eastAsia="pt-BR"/>
+        </w:rPr>
+        <w:t>IoT</w:t>
+      </w:r>
+      <w:proofErr w:type="spellEnd"/>
+      <w:r>
+        <w:rPr>
+          <w:rFonts w:ascii="Arial" w:eastAsia="Times New Roman" w:hAnsi="Arial" w:cs="Arial"/>
+          <w:sz w:val="24"/>
+          <w:szCs w:val="24"/>
+          <w:lang w:eastAsia="pt-BR"/>
+        </w:rPr>
+        <w:t xml:space="preserve"> (Internet das Coisas), permitindo que a manutenção preditiva seja realizada com base em dados reais do desempenho dos equipamentos, o que minimiza falhas inesperadas e paradas não programadas. A </w:t>
+      </w:r>
+      <w:r>
+        <w:rPr>
+          <w:rFonts w:ascii="Arial" w:eastAsia="Times New Roman" w:hAnsi="Arial" w:cs="Arial"/>
+          <w:b/>
+          <w:bCs/>
+          <w:sz w:val="24"/>
+          <w:szCs w:val="24"/>
+          <w:lang w:eastAsia="pt-BR"/>
+        </w:rPr>
+        <w:t>mobilidade</w:t>
+      </w:r>
+      <w:r>
+        <w:rPr>
+          <w:rFonts w:ascii="Arial" w:eastAsia="Times New Roman" w:hAnsi="Arial" w:cs="Arial"/>
+          <w:sz w:val="24"/>
+          <w:szCs w:val="24"/>
+          <w:lang w:eastAsia="pt-BR"/>
+        </w:rPr>
+        <w:t xml:space="preserve"> é um </w:t>
+      </w:r>
+      <w:proofErr w:type="spellStart"/>
+      <w:r>
+        <w:rPr>
+          <w:rFonts w:ascii="Arial" w:eastAsia="Times New Roman" w:hAnsi="Arial" w:cs="Arial"/>
+          <w:sz w:val="24"/>
+          <w:szCs w:val="24"/>
+          <w:lang w:eastAsia="pt-BR"/>
+        </w:rPr>
+        <w:t>ponto-chave</w:t>
+      </w:r>
+      <w:proofErr w:type="spellEnd"/>
+      <w:r>
+        <w:rPr>
+          <w:rFonts w:ascii="Arial" w:eastAsia="Times New Roman" w:hAnsi="Arial" w:cs="Arial"/>
+          <w:sz w:val="24"/>
+          <w:szCs w:val="24"/>
+          <w:lang w:eastAsia="pt-BR"/>
+        </w:rPr>
+        <w:t>, facilitando o envio e o acompanhamento das ordens de serviço em tempo real, além de ser uma plataforma integrada que comunica diferentes áreas da empresa, como compras, inventário e finanças, promovendo maior controle e transparência nos processos.</w:t>
+      </w:r>
+    </w:p>
+    <w:p>
+      <w:pPr>
+        <w:spacing w:before="100" w:beforeAutospacing="1" w:after="100" w:afterAutospacing="1" w:line="240" w:lineRule="auto"/>
+        <w:rPr>
+          <w:rFonts w:ascii="Times New Roman" w:eastAsia="Times New Roman" w:hAnsi="Times New Roman" w:cs="Times New Roman"/>
+          <w:sz w:val="24"/>
+          <w:szCs w:val="24"/>
+          <w:lang w:eastAsia="pt-BR"/>
+        </w:rPr>
+      </w:pPr>
+      <w:r>
+        <w:rPr>
+          <w:rFonts w:ascii="Arial" w:eastAsia="Times New Roman" w:hAnsi="Arial" w:cs="Arial"/>
+          <w:sz w:val="24"/>
+          <w:szCs w:val="24"/>
+          <w:lang w:eastAsia="pt-BR"/>
+        </w:rPr>
+        <w:t xml:space="preserve">Com a crescente digitalização e a introdução de tecnologias como </w:t>
+      </w:r>
+      <w:r>
+        <w:rPr>
+          <w:rFonts w:ascii="Arial" w:eastAsia="Times New Roman" w:hAnsi="Arial" w:cs="Arial"/>
+          <w:b/>
+          <w:bCs/>
+          <w:sz w:val="24"/>
+          <w:szCs w:val="24"/>
+          <w:lang w:eastAsia="pt-BR"/>
+        </w:rPr>
+        <w:t>inteligência artificial</w:t>
+      </w:r>
+      <w:r>
+        <w:rPr>
+          <w:rFonts w:ascii="Arial" w:eastAsia="Times New Roman" w:hAnsi="Arial" w:cs="Arial"/>
+          <w:sz w:val="24"/>
+          <w:szCs w:val="24"/>
+          <w:lang w:eastAsia="pt-BR"/>
+        </w:rPr>
+        <w:t xml:space="preserve"> e </w:t>
+      </w:r>
+      <w:proofErr w:type="spellStart"/>
+      <w:r>
+        <w:rPr>
+          <w:rFonts w:ascii="Arial" w:eastAsia="Times New Roman" w:hAnsi="Arial" w:cs="Arial"/>
+          <w:b/>
+          <w:bCs/>
+          <w:sz w:val="24"/>
+          <w:szCs w:val="24"/>
+          <w:lang w:eastAsia="pt-BR"/>
+        </w:rPr>
+        <w:t>machine</w:t>
+      </w:r>
+      <w:proofErr w:type="spellEnd"/>
+      <w:r>
+        <w:rPr>
+          <w:rFonts w:ascii="Arial" w:eastAsia="Times New Roman" w:hAnsi="Arial" w:cs="Arial"/>
+          <w:b/>
+          <w:bCs/>
+          <w:sz w:val="24"/>
+          <w:szCs w:val="24"/>
+          <w:lang w:eastAsia="pt-BR"/>
+        </w:rPr>
+        <w:t xml:space="preserve"> </w:t>
+      </w:r>
+      <w:proofErr w:type="spellStart"/>
+      <w:r>
+        <w:rPr>
+          <w:rFonts w:ascii="Arial" w:eastAsia="Times New Roman" w:hAnsi="Arial" w:cs="Arial"/>
+          <w:b/>
+          <w:bCs/>
+          <w:sz w:val="24"/>
+          <w:szCs w:val="24"/>
+          <w:lang w:eastAsia="pt-BR"/>
+        </w:rPr>
+        <w:t>learning</w:t>
+      </w:r>
+      <w:proofErr w:type="spellEnd"/>
+      <w:r>
+        <w:rPr>
+          <w:rFonts w:ascii="Arial" w:eastAsia="Times New Roman" w:hAnsi="Arial" w:cs="Arial"/>
+          <w:sz w:val="24"/>
+          <w:szCs w:val="24"/>
+          <w:lang w:eastAsia="pt-BR"/>
+        </w:rPr>
+        <w:t xml:space="preserve">, o </w:t>
+      </w:r>
+      <w:r>
+        <w:rPr>
+          <w:rFonts w:ascii="Arial" w:eastAsia="Times New Roman" w:hAnsi="Arial" w:cs="Arial"/>
+          <w:b/>
+          <w:bCs/>
+          <w:sz w:val="24"/>
+          <w:szCs w:val="24"/>
+          <w:lang w:eastAsia="pt-BR"/>
+        </w:rPr>
+        <w:t>REPAIRIQ</w:t>
+      </w:r>
+      <w:r>
+        <w:rPr>
+          <w:rFonts w:ascii="Arial" w:eastAsia="Times New Roman" w:hAnsi="Arial" w:cs="Arial"/>
+          <w:sz w:val="24"/>
+          <w:szCs w:val="24"/>
+          <w:lang w:eastAsia="pt-BR"/>
+        </w:rPr>
+        <w:t xml:space="preserve"> contribui para um planejamento de manutenção mais eficiente e econômico, sempre com foco na </w:t>
+      </w:r>
+      <w:r>
+        <w:rPr>
+          <w:rFonts w:ascii="Arial" w:eastAsia="Times New Roman" w:hAnsi="Arial" w:cs="Arial"/>
+          <w:b/>
+          <w:bCs/>
+          <w:sz w:val="24"/>
+          <w:szCs w:val="24"/>
+          <w:lang w:eastAsia="pt-BR"/>
+        </w:rPr>
+        <w:t>sustentabilidade</w:t>
+      </w:r>
+      <w:r>
+        <w:rPr>
+          <w:rFonts w:ascii="Arial" w:eastAsia="Times New Roman" w:hAnsi="Arial" w:cs="Arial"/>
+          <w:sz w:val="24"/>
+          <w:szCs w:val="24"/>
+          <w:lang w:eastAsia="pt-BR"/>
+        </w:rPr>
+        <w:t xml:space="preserve"> e </w:t>
+      </w:r>
+      <w:r>
+        <w:rPr>
+          <w:rFonts w:ascii="Arial" w:eastAsia="Times New Roman" w:hAnsi="Arial" w:cs="Arial"/>
+          <w:b/>
+          <w:bCs/>
+          <w:sz w:val="24"/>
+          <w:szCs w:val="24"/>
+          <w:lang w:eastAsia="pt-BR"/>
+        </w:rPr>
+        <w:t>eficiência energética</w:t>
+      </w:r>
+      <w:r>
+        <w:rPr>
+          <w:rFonts w:ascii="Arial" w:eastAsia="Times New Roman" w:hAnsi="Arial" w:cs="Arial"/>
+          <w:sz w:val="24"/>
+          <w:szCs w:val="24"/>
+          <w:lang w:eastAsia="pt-BR"/>
+        </w:rPr>
+        <w:t xml:space="preserve">. Em um cenário onde a adaptação tecnológica é cada vez mais necessária, o app oferece uma solução robusta, inteligente e intuitiva para a manutenção industrial, garantindo maior </w:t>
+      </w:r>
+      <w:r>
+        <w:rPr>
+          <w:rFonts w:ascii="Arial" w:eastAsia="Times New Roman" w:hAnsi="Arial" w:cs="Arial"/>
+          <w:b/>
+          <w:bCs/>
+          <w:sz w:val="24"/>
+          <w:szCs w:val="24"/>
+          <w:lang w:eastAsia="pt-BR"/>
+        </w:rPr>
+        <w:t>automação</w:t>
+      </w:r>
+      <w:r>
+        <w:rPr>
+          <w:rFonts w:ascii="Arial" w:eastAsia="Times New Roman" w:hAnsi="Arial" w:cs="Arial"/>
+          <w:sz w:val="24"/>
+          <w:szCs w:val="24"/>
+          <w:lang w:eastAsia="pt-BR"/>
+        </w:rPr>
+        <w:t xml:space="preserve"> e </w:t>
+      </w:r>
+      <w:r>
+        <w:rPr>
+          <w:rFonts w:ascii="Arial" w:eastAsia="Times New Roman" w:hAnsi="Arial" w:cs="Arial"/>
+          <w:b/>
+          <w:bCs/>
+          <w:sz w:val="24"/>
+          <w:szCs w:val="24"/>
+          <w:lang w:eastAsia="pt-BR"/>
+        </w:rPr>
+        <w:t>sustentabilidade</w:t>
+      </w:r>
+      <w:r>
+        <w:rPr>
+          <w:rFonts w:ascii="Arial" w:eastAsia="Times New Roman" w:hAnsi="Arial" w:cs="Arial"/>
+          <w:sz w:val="24"/>
+          <w:szCs w:val="24"/>
+          <w:lang w:eastAsia="pt-BR"/>
+        </w:rPr>
+        <w:t xml:space="preserve"> nas operações.</w:t>
+      </w:r>
+    </w:p>
+    <w:p>
+      <w:pPr>
+        <w:spacing w:line="360" w:lineRule="auto"/>
+        <w:jc w:val="both"/>
+        <w:rPr>
+          <w:rFonts w:ascii="Arial" w:hAnsi="Arial" w:cs="Arial"/>
+          <w:sz w:val="24"/>
+          <w:szCs w:val="24"/>
+        </w:rPr>
+      </w:pPr>
+    </w:p>
+    <w:p>
+      <w:pPr>
+        <w:spacing w:line="360" w:lineRule="auto"/>
+        <w:jc w:val="both"/>
+        <w:rPr>
+          <w:rFonts w:ascii="Arial" w:hAnsi="Arial" w:cs="Arial"/>
+          <w:sz w:val="24"/>
+          <w:szCs w:val="24"/>
+        </w:rPr>
+      </w:pPr>
     </w:p>
     <w:p>
       <w:pPr>
@@ -5234,7 +6208,7 @@
           <w:szCs w:val="24"/>
         </w:rPr>
       </w:pPr>
-      <w:bookmarkStart w:id="10" w:name="_Toc14160043"/>
+      <w:bookmarkStart w:id="9" w:name="_Toc14160043"/>
       <w:r>
         <w:rPr>
           <w:rFonts w:ascii="Arial" w:hAnsi="Arial" w:cs="Arial"/>
@@ -5242,21 +6216,22 @@
           <w:sz w:val="24"/>
           <w:szCs w:val="24"/>
         </w:rPr>
+        <w:lastRenderedPageBreak/>
         <w:t>Objetivos Gerais</w:t>
       </w:r>
-      <w:bookmarkEnd w:id="10"/>
-    </w:p>
-    <w:p>
-      <w:pPr>
-        <w:spacing w:line="360" w:lineRule="auto"/>
-        <w:jc w:val="both"/>
-        <w:rPr>
-          <w:rFonts w:ascii="Arial" w:hAnsi="Arial" w:cs="Arial"/>
-          <w:sz w:val="24"/>
-          <w:szCs w:val="24"/>
-        </w:rPr>
-      </w:pPr>
-      <w:commentRangeStart w:id="11"/>
+      <w:bookmarkEnd w:id="9"/>
+    </w:p>
+    <w:p>
+      <w:pPr>
+        <w:spacing w:line="360" w:lineRule="auto"/>
+        <w:jc w:val="both"/>
+        <w:rPr>
+          <w:rFonts w:ascii="Arial" w:hAnsi="Arial" w:cs="Arial"/>
+          <w:sz w:val="24"/>
+          <w:szCs w:val="24"/>
+        </w:rPr>
+      </w:pPr>
+      <w:commentRangeStart w:id="10"/>
       <w:r>
         <w:rPr>
           <w:rFonts w:ascii="Arial" w:hAnsi="Arial" w:cs="Arial"/>
@@ -5265,13 +6240,582 @@
         </w:rPr>
         <w:t>Aqui vai o texto de objetivos gerais</w:t>
       </w:r>
-      <w:commentRangeEnd w:id="11"/>
+      <w:commentRangeEnd w:id="10"/>
       <w:r>
         <w:rPr>
           <w:rStyle w:val="Refdecomentrio"/>
         </w:rPr>
-        <w:commentReference w:id="11"/>
-      </w:r>
+        <w:commentReference w:id="10"/>
+      </w:r>
+    </w:p>
+    <w:p>
+      <w:pPr>
+        <w:spacing w:before="100" w:beforeAutospacing="1" w:after="100" w:afterAutospacing="1" w:line="240" w:lineRule="auto"/>
+        <w:rPr>
+          <w:rFonts w:ascii="Times New Roman" w:eastAsia="Times New Roman" w:hAnsi="Times New Roman" w:cs="Times New Roman"/>
+          <w:sz w:val="24"/>
+          <w:szCs w:val="24"/>
+          <w:lang w:eastAsia="pt-BR"/>
+        </w:rPr>
+      </w:pPr>
+      <w:proofErr w:type="gramStart"/>
+      <w:r>
+        <w:rPr>
+          <w:rFonts w:ascii="Times New Roman" w:eastAsia="Times New Roman" w:hAnsi="Symbol" w:cs="Times New Roman"/>
+          <w:sz w:val="24"/>
+          <w:szCs w:val="24"/>
+          <w:lang w:eastAsia="pt-BR"/>
+        </w:rPr>
+        <w:t></w:t>
+      </w:r>
+      <w:r>
+        <w:rPr>
+          <w:rFonts w:ascii="Times New Roman" w:eastAsia="Times New Roman" w:hAnsi="Times New Roman" w:cs="Times New Roman"/>
+          <w:sz w:val="24"/>
+          <w:szCs w:val="24"/>
+          <w:lang w:eastAsia="pt-BR"/>
+        </w:rPr>
+        <w:t xml:space="preserve">  </w:t>
+      </w:r>
+      <w:r>
+        <w:rPr>
+          <w:rFonts w:ascii="Arial" w:eastAsia="Times New Roman" w:hAnsi="Arial" w:cs="Arial"/>
+          <w:b/>
+          <w:bCs/>
+          <w:sz w:val="24"/>
+          <w:szCs w:val="24"/>
+          <w:lang w:eastAsia="pt-BR"/>
+        </w:rPr>
+        <w:t>Automatizar</w:t>
+      </w:r>
+      <w:proofErr w:type="gramEnd"/>
+      <w:r>
+        <w:rPr>
+          <w:rFonts w:ascii="Arial" w:eastAsia="Times New Roman" w:hAnsi="Arial" w:cs="Arial"/>
+          <w:b/>
+          <w:bCs/>
+          <w:sz w:val="24"/>
+          <w:szCs w:val="24"/>
+          <w:lang w:eastAsia="pt-BR"/>
+        </w:rPr>
+        <w:t xml:space="preserve"> a Gestão de Ordens de Serviço (OS)</w:t>
+      </w:r>
+      <w:r>
+        <w:rPr>
+          <w:rFonts w:ascii="Arial" w:eastAsia="Times New Roman" w:hAnsi="Arial" w:cs="Arial"/>
+          <w:sz w:val="24"/>
+          <w:szCs w:val="24"/>
+          <w:lang w:eastAsia="pt-BR"/>
+        </w:rPr>
+        <w:t xml:space="preserve">: Tornar o processo de criação, rastreamento e conclusão das </w:t>
+      </w:r>
+      <w:proofErr w:type="spellStart"/>
+      <w:r>
+        <w:rPr>
+          <w:rFonts w:ascii="Arial" w:eastAsia="Times New Roman" w:hAnsi="Arial" w:cs="Arial"/>
+          <w:sz w:val="24"/>
+          <w:szCs w:val="24"/>
+          <w:lang w:eastAsia="pt-BR"/>
+        </w:rPr>
+        <w:t>OSs</w:t>
+      </w:r>
+      <w:proofErr w:type="spellEnd"/>
+      <w:r>
+        <w:rPr>
+          <w:rFonts w:ascii="Arial" w:eastAsia="Times New Roman" w:hAnsi="Arial" w:cs="Arial"/>
+          <w:sz w:val="24"/>
+          <w:szCs w:val="24"/>
+          <w:lang w:eastAsia="pt-BR"/>
+        </w:rPr>
+        <w:t xml:space="preserve"> mais ágil e preciso, eliminando a gestão manual.</w:t>
+      </w:r>
+    </w:p>
+    <w:p>
+      <w:pPr>
+        <w:spacing w:before="100" w:beforeAutospacing="1" w:after="100" w:afterAutospacing="1" w:line="240" w:lineRule="auto"/>
+        <w:rPr>
+          <w:rFonts w:ascii="Times New Roman" w:eastAsia="Times New Roman" w:hAnsi="Times New Roman" w:cs="Times New Roman"/>
+          <w:sz w:val="24"/>
+          <w:szCs w:val="24"/>
+          <w:lang w:eastAsia="pt-BR"/>
+        </w:rPr>
+      </w:pPr>
+      <w:r>
+        <w:rPr>
+          <w:rFonts w:ascii="Times New Roman" w:eastAsia="Times New Roman" w:hAnsi="Symbol" w:cs="Times New Roman"/>
+          <w:sz w:val="24"/>
+          <w:szCs w:val="24"/>
+          <w:lang w:eastAsia="pt-BR"/>
+        </w:rPr>
+        <w:t></w:t>
+      </w:r>
+      <w:r>
+        <w:rPr>
+          <w:rFonts w:ascii="Times New Roman" w:eastAsia="Times New Roman" w:hAnsi="Times New Roman" w:cs="Times New Roman"/>
+          <w:sz w:val="24"/>
+          <w:szCs w:val="24"/>
+          <w:lang w:eastAsia="pt-BR"/>
+        </w:rPr>
+        <w:t xml:space="preserve"> </w:t>
+      </w:r>
+      <w:bookmarkStart w:id="11" w:name="_GoBack"/>
+      <w:bookmarkEnd w:id="11"/>
+      <w:r>
+        <w:rPr>
+          <w:rFonts w:ascii="Arial" w:eastAsia="Times New Roman" w:hAnsi="Arial" w:cs="Arial"/>
+          <w:b/>
+          <w:bCs/>
+          <w:sz w:val="24"/>
+          <w:szCs w:val="24"/>
+          <w:lang w:eastAsia="pt-BR"/>
+        </w:rPr>
+        <w:t>Implementar Manutenção Preditiva</w:t>
+      </w:r>
+      <w:r>
+        <w:rPr>
+          <w:rFonts w:ascii="Arial" w:eastAsia="Times New Roman" w:hAnsi="Arial" w:cs="Arial"/>
+          <w:sz w:val="24"/>
+          <w:szCs w:val="24"/>
+          <w:lang w:eastAsia="pt-BR"/>
+        </w:rPr>
+        <w:t xml:space="preserve">: Integrar sensores </w:t>
+      </w:r>
+      <w:proofErr w:type="spellStart"/>
+      <w:r>
+        <w:rPr>
+          <w:rFonts w:ascii="Arial" w:eastAsia="Times New Roman" w:hAnsi="Arial" w:cs="Arial"/>
+          <w:sz w:val="24"/>
+          <w:szCs w:val="24"/>
+          <w:lang w:eastAsia="pt-BR"/>
+        </w:rPr>
+        <w:t>IoT</w:t>
+      </w:r>
+      <w:proofErr w:type="spellEnd"/>
+      <w:r>
+        <w:rPr>
+          <w:rFonts w:ascii="Arial" w:eastAsia="Times New Roman" w:hAnsi="Arial" w:cs="Arial"/>
+          <w:sz w:val="24"/>
+          <w:szCs w:val="24"/>
+          <w:lang w:eastAsia="pt-BR"/>
+        </w:rPr>
+        <w:t xml:space="preserve"> para gerar ordens de serviço com base no estado real dos equipamentos, prevenindo falhas e paradas inesperadas.</w:t>
+      </w:r>
+    </w:p>
+    <w:p>
+      <w:pPr>
+        <w:spacing w:before="100" w:beforeAutospacing="1" w:after="100" w:afterAutospacing="1" w:line="240" w:lineRule="auto"/>
+        <w:rPr>
+          <w:rFonts w:ascii="Times New Roman" w:eastAsia="Times New Roman" w:hAnsi="Times New Roman" w:cs="Times New Roman"/>
+          <w:sz w:val="24"/>
+          <w:szCs w:val="24"/>
+          <w:lang w:eastAsia="pt-BR"/>
+        </w:rPr>
+      </w:pPr>
+      <w:r>
+        <w:rPr>
+          <w:rFonts w:ascii="Times New Roman" w:eastAsia="Times New Roman" w:hAnsi="Symbol" w:cs="Times New Roman"/>
+          <w:sz w:val="24"/>
+          <w:szCs w:val="24"/>
+          <w:lang w:eastAsia="pt-BR"/>
+        </w:rPr>
+        <w:t></w:t>
+      </w:r>
+      <w:r>
+        <w:rPr>
+          <w:rFonts w:ascii="Times New Roman" w:eastAsia="Times New Roman" w:hAnsi="Times New Roman" w:cs="Times New Roman"/>
+          <w:sz w:val="24"/>
+          <w:szCs w:val="24"/>
+          <w:lang w:eastAsia="pt-BR"/>
+        </w:rPr>
+        <w:t xml:space="preserve"> </w:t>
+      </w:r>
+      <w:r>
+        <w:rPr>
+          <w:rFonts w:ascii="Arial" w:eastAsia="Times New Roman" w:hAnsi="Arial" w:cs="Arial"/>
+          <w:b/>
+          <w:bCs/>
+          <w:sz w:val="24"/>
+          <w:szCs w:val="24"/>
+          <w:lang w:eastAsia="pt-BR"/>
+        </w:rPr>
+        <w:t>Facilitar o Monitoramento em Tempo Real</w:t>
+      </w:r>
+      <w:r>
+        <w:rPr>
+          <w:rFonts w:ascii="Arial" w:eastAsia="Times New Roman" w:hAnsi="Arial" w:cs="Arial"/>
+          <w:sz w:val="24"/>
+          <w:szCs w:val="24"/>
+          <w:lang w:eastAsia="pt-BR"/>
+        </w:rPr>
+        <w:t>: Proporcionar aos supervisores visibilidade instantânea das atividades, status das tarefas e alocação de recursos.</w:t>
+      </w:r>
+    </w:p>
+    <w:p>
+      <w:pPr>
+        <w:spacing w:before="100" w:beforeAutospacing="1" w:after="100" w:afterAutospacing="1" w:line="240" w:lineRule="auto"/>
+        <w:rPr>
+          <w:rFonts w:ascii="Times New Roman" w:eastAsia="Times New Roman" w:hAnsi="Times New Roman" w:cs="Times New Roman"/>
+          <w:sz w:val="24"/>
+          <w:szCs w:val="24"/>
+          <w:lang w:eastAsia="pt-BR"/>
+        </w:rPr>
+      </w:pPr>
+      <w:r>
+        <w:rPr>
+          <w:rFonts w:ascii="Times New Roman" w:eastAsia="Times New Roman" w:hAnsi="Symbol" w:cs="Times New Roman"/>
+          <w:sz w:val="24"/>
+          <w:szCs w:val="24"/>
+          <w:lang w:eastAsia="pt-BR"/>
+        </w:rPr>
+        <w:t></w:t>
+      </w:r>
+      <w:r>
+        <w:rPr>
+          <w:rFonts w:ascii="Times New Roman" w:eastAsia="Times New Roman" w:hAnsi="Times New Roman" w:cs="Times New Roman"/>
+          <w:sz w:val="24"/>
+          <w:szCs w:val="24"/>
+          <w:lang w:eastAsia="pt-BR"/>
+        </w:rPr>
+        <w:t xml:space="preserve"> </w:t>
+      </w:r>
+      <w:r>
+        <w:rPr>
+          <w:rFonts w:ascii="Arial" w:eastAsia="Times New Roman" w:hAnsi="Arial" w:cs="Arial"/>
+          <w:b/>
+          <w:bCs/>
+          <w:sz w:val="24"/>
+          <w:szCs w:val="24"/>
+          <w:lang w:eastAsia="pt-BR"/>
+        </w:rPr>
+        <w:t>Otimizar o Trabalho dos Técnicos de Campo</w:t>
+      </w:r>
+      <w:r>
+        <w:rPr>
+          <w:rFonts w:ascii="Arial" w:eastAsia="Times New Roman" w:hAnsi="Arial" w:cs="Arial"/>
+          <w:sz w:val="24"/>
+          <w:szCs w:val="24"/>
+          <w:lang w:eastAsia="pt-BR"/>
+        </w:rPr>
+        <w:t>: Permitir que técnicos recebam e atualizem ordens de serviço diretamente em seus dispositivos móveis, aumentando a produtividade e comunicação.</w:t>
+      </w:r>
+    </w:p>
+    <w:p>
+      <w:pPr>
+        <w:spacing w:before="100" w:beforeAutospacing="1" w:after="100" w:afterAutospacing="1" w:line="240" w:lineRule="auto"/>
+        <w:rPr>
+          <w:rFonts w:ascii="Times New Roman" w:eastAsia="Times New Roman" w:hAnsi="Times New Roman" w:cs="Times New Roman"/>
+          <w:sz w:val="24"/>
+          <w:szCs w:val="24"/>
+          <w:lang w:eastAsia="pt-BR"/>
+        </w:rPr>
+      </w:pPr>
+      <w:r>
+        <w:rPr>
+          <w:rFonts w:ascii="Times New Roman" w:eastAsia="Times New Roman" w:hAnsi="Symbol" w:cs="Times New Roman"/>
+          <w:sz w:val="24"/>
+          <w:szCs w:val="24"/>
+          <w:lang w:eastAsia="pt-BR"/>
+        </w:rPr>
+        <w:t></w:t>
+      </w:r>
+      <w:r>
+        <w:rPr>
+          <w:rFonts w:ascii="Times New Roman" w:eastAsia="Times New Roman" w:hAnsi="Times New Roman" w:cs="Times New Roman"/>
+          <w:sz w:val="24"/>
+          <w:szCs w:val="24"/>
+          <w:lang w:eastAsia="pt-BR"/>
+        </w:rPr>
+        <w:t xml:space="preserve"> </w:t>
+      </w:r>
+      <w:r>
+        <w:rPr>
+          <w:rFonts w:ascii="Arial" w:eastAsia="Times New Roman" w:hAnsi="Arial" w:cs="Arial"/>
+          <w:b/>
+          <w:bCs/>
+          <w:sz w:val="24"/>
+          <w:szCs w:val="24"/>
+          <w:lang w:eastAsia="pt-BR"/>
+        </w:rPr>
+        <w:t>Encaminhamento Automático de Atividades</w:t>
+      </w:r>
+      <w:r>
+        <w:rPr>
+          <w:rFonts w:ascii="Arial" w:eastAsia="Times New Roman" w:hAnsi="Arial" w:cs="Arial"/>
+          <w:sz w:val="24"/>
+          <w:szCs w:val="24"/>
+          <w:lang w:eastAsia="pt-BR"/>
+        </w:rPr>
+        <w:t>: Direcionar automaticamente as ordens de serviço para as equipes corretas, garantindo alocação eficiente de tarefas.</w:t>
+      </w:r>
+    </w:p>
+    <w:p>
+      <w:pPr>
+        <w:spacing w:before="100" w:beforeAutospacing="1" w:after="100" w:afterAutospacing="1" w:line="240" w:lineRule="auto"/>
+        <w:rPr>
+          <w:rFonts w:ascii="Times New Roman" w:eastAsia="Times New Roman" w:hAnsi="Times New Roman" w:cs="Times New Roman"/>
+          <w:sz w:val="24"/>
+          <w:szCs w:val="24"/>
+          <w:lang w:eastAsia="pt-BR"/>
+        </w:rPr>
+      </w:pPr>
+      <w:r>
+        <w:rPr>
+          <w:rFonts w:ascii="Times New Roman" w:eastAsia="Times New Roman" w:hAnsi="Symbol" w:cs="Times New Roman"/>
+          <w:sz w:val="24"/>
+          <w:szCs w:val="24"/>
+          <w:lang w:eastAsia="pt-BR"/>
+        </w:rPr>
+        <w:t></w:t>
+      </w:r>
+      <w:r>
+        <w:rPr>
+          <w:rFonts w:ascii="Times New Roman" w:eastAsia="Times New Roman" w:hAnsi="Times New Roman" w:cs="Times New Roman"/>
+          <w:sz w:val="24"/>
+          <w:szCs w:val="24"/>
+          <w:lang w:eastAsia="pt-BR"/>
+        </w:rPr>
+        <w:t xml:space="preserve"> </w:t>
+      </w:r>
+      <w:r>
+        <w:rPr>
+          <w:rFonts w:ascii="Arial" w:eastAsia="Times New Roman" w:hAnsi="Arial" w:cs="Arial"/>
+          <w:b/>
+          <w:bCs/>
+          <w:sz w:val="24"/>
+          <w:szCs w:val="24"/>
+          <w:lang w:eastAsia="pt-BR"/>
+        </w:rPr>
+        <w:t>Reduzir o Tempo de Resposta</w:t>
+      </w:r>
+      <w:r>
+        <w:rPr>
+          <w:rFonts w:ascii="Arial" w:eastAsia="Times New Roman" w:hAnsi="Arial" w:cs="Arial"/>
+          <w:sz w:val="24"/>
+          <w:szCs w:val="24"/>
+          <w:lang w:eastAsia="pt-BR"/>
+        </w:rPr>
+        <w:t>: Agilizar o tempo entre a solicitação e a execução da manutenção, melhorando a eficiência operacional.</w:t>
+      </w:r>
+    </w:p>
+    <w:p>
+      <w:pPr>
+        <w:spacing w:before="100" w:beforeAutospacing="1" w:after="100" w:afterAutospacing="1" w:line="240" w:lineRule="auto"/>
+        <w:rPr>
+          <w:rFonts w:ascii="Times New Roman" w:eastAsia="Times New Roman" w:hAnsi="Times New Roman" w:cs="Times New Roman"/>
+          <w:sz w:val="24"/>
+          <w:szCs w:val="24"/>
+          <w:lang w:eastAsia="pt-BR"/>
+        </w:rPr>
+      </w:pPr>
+      <w:r>
+        <w:rPr>
+          <w:rFonts w:ascii="Times New Roman" w:eastAsia="Times New Roman" w:hAnsi="Symbol" w:cs="Times New Roman"/>
+          <w:sz w:val="24"/>
+          <w:szCs w:val="24"/>
+          <w:lang w:eastAsia="pt-BR"/>
+        </w:rPr>
+        <w:t></w:t>
+      </w:r>
+      <w:r>
+        <w:rPr>
+          <w:rFonts w:ascii="Times New Roman" w:eastAsia="Times New Roman" w:hAnsi="Times New Roman" w:cs="Times New Roman"/>
+          <w:sz w:val="24"/>
+          <w:szCs w:val="24"/>
+          <w:lang w:eastAsia="pt-BR"/>
+        </w:rPr>
+        <w:t xml:space="preserve"> </w:t>
+      </w:r>
+      <w:r>
+        <w:rPr>
+          <w:rFonts w:ascii="Arial" w:eastAsia="Times New Roman" w:hAnsi="Arial" w:cs="Arial"/>
+          <w:b/>
+          <w:bCs/>
+          <w:sz w:val="24"/>
+          <w:szCs w:val="24"/>
+          <w:lang w:eastAsia="pt-BR"/>
+        </w:rPr>
+        <w:t>Integrar com Outras Áreas da Empresa</w:t>
+      </w:r>
+      <w:r>
+        <w:rPr>
+          <w:rFonts w:ascii="Arial" w:eastAsia="Times New Roman" w:hAnsi="Arial" w:cs="Arial"/>
+          <w:sz w:val="24"/>
+          <w:szCs w:val="24"/>
+          <w:lang w:eastAsia="pt-BR"/>
+        </w:rPr>
+        <w:t>: Facilitar a comunicação entre manutenção, compras, inventário e finanças, proporcionando maior controle de custos e planejamento.</w:t>
+      </w:r>
+    </w:p>
+    <w:p>
+      <w:pPr>
+        <w:spacing w:before="100" w:beforeAutospacing="1" w:after="100" w:afterAutospacing="1" w:line="240" w:lineRule="auto"/>
+        <w:rPr>
+          <w:rFonts w:ascii="Times New Roman" w:eastAsia="Times New Roman" w:hAnsi="Times New Roman" w:cs="Times New Roman"/>
+          <w:sz w:val="24"/>
+          <w:szCs w:val="24"/>
+          <w:lang w:eastAsia="pt-BR"/>
+        </w:rPr>
+      </w:pPr>
+      <w:r>
+        <w:rPr>
+          <w:rFonts w:ascii="Times New Roman" w:eastAsia="Times New Roman" w:hAnsi="Symbol" w:cs="Times New Roman"/>
+          <w:sz w:val="24"/>
+          <w:szCs w:val="24"/>
+          <w:lang w:eastAsia="pt-BR"/>
+        </w:rPr>
+        <w:t></w:t>
+      </w:r>
+      <w:r>
+        <w:rPr>
+          <w:rFonts w:ascii="Times New Roman" w:eastAsia="Times New Roman" w:hAnsi="Times New Roman" w:cs="Times New Roman"/>
+          <w:sz w:val="24"/>
+          <w:szCs w:val="24"/>
+          <w:lang w:eastAsia="pt-BR"/>
+        </w:rPr>
+        <w:t xml:space="preserve"> </w:t>
+      </w:r>
+      <w:r>
+        <w:rPr>
+          <w:rFonts w:ascii="Arial" w:eastAsia="Times New Roman" w:hAnsi="Arial" w:cs="Arial"/>
+          <w:b/>
+          <w:bCs/>
+          <w:sz w:val="24"/>
+          <w:szCs w:val="24"/>
+          <w:lang w:eastAsia="pt-BR"/>
+        </w:rPr>
+        <w:t xml:space="preserve">Acompanhar KPIs e </w:t>
+      </w:r>
+      <w:proofErr w:type="spellStart"/>
+      <w:r>
+        <w:rPr>
+          <w:rFonts w:ascii="Arial" w:eastAsia="Times New Roman" w:hAnsi="Arial" w:cs="Arial"/>
+          <w:b/>
+          <w:bCs/>
+          <w:sz w:val="24"/>
+          <w:szCs w:val="24"/>
+          <w:lang w:eastAsia="pt-BR"/>
+        </w:rPr>
+        <w:t>SLAs</w:t>
+      </w:r>
+      <w:proofErr w:type="spellEnd"/>
+      <w:r>
+        <w:rPr>
+          <w:rFonts w:ascii="Arial" w:eastAsia="Times New Roman" w:hAnsi="Arial" w:cs="Arial"/>
+          <w:sz w:val="24"/>
+          <w:szCs w:val="24"/>
+          <w:lang w:eastAsia="pt-BR"/>
+        </w:rPr>
+        <w:t>: Monitorar o cumprimento de prazos e padrões de qualidade, garantindo eficiência e satisfação.</w:t>
+      </w:r>
+    </w:p>
+    <w:p>
+      <w:pPr>
+        <w:spacing w:before="100" w:beforeAutospacing="1" w:after="100" w:afterAutospacing="1" w:line="240" w:lineRule="auto"/>
+        <w:rPr>
+          <w:rFonts w:ascii="Times New Roman" w:eastAsia="Times New Roman" w:hAnsi="Times New Roman" w:cs="Times New Roman"/>
+          <w:sz w:val="24"/>
+          <w:szCs w:val="24"/>
+          <w:lang w:eastAsia="pt-BR"/>
+        </w:rPr>
+      </w:pPr>
+      <w:r>
+        <w:rPr>
+          <w:rFonts w:ascii="Times New Roman" w:eastAsia="Times New Roman" w:hAnsi="Symbol" w:cs="Times New Roman"/>
+          <w:sz w:val="24"/>
+          <w:szCs w:val="24"/>
+          <w:lang w:eastAsia="pt-BR"/>
+        </w:rPr>
+        <w:t></w:t>
+      </w:r>
+      <w:r>
+        <w:rPr>
+          <w:rFonts w:ascii="Times New Roman" w:eastAsia="Times New Roman" w:hAnsi="Times New Roman" w:cs="Times New Roman"/>
+          <w:sz w:val="24"/>
+          <w:szCs w:val="24"/>
+          <w:lang w:eastAsia="pt-BR"/>
+        </w:rPr>
+        <w:t xml:space="preserve"> </w:t>
+      </w:r>
+      <w:r>
+        <w:rPr>
+          <w:rFonts w:ascii="Arial" w:eastAsia="Times New Roman" w:hAnsi="Arial" w:cs="Arial"/>
+          <w:b/>
+          <w:bCs/>
+          <w:sz w:val="24"/>
+          <w:szCs w:val="24"/>
+          <w:lang w:eastAsia="pt-BR"/>
+        </w:rPr>
+        <w:t>Reduzir Erros e Retrabalho</w:t>
+      </w:r>
+      <w:r>
+        <w:rPr>
+          <w:rFonts w:ascii="Arial" w:eastAsia="Times New Roman" w:hAnsi="Arial" w:cs="Arial"/>
+          <w:sz w:val="24"/>
+          <w:szCs w:val="24"/>
+          <w:lang w:eastAsia="pt-BR"/>
+        </w:rPr>
+        <w:t>: Minimizar falhas manuais e o risco de retrabalho, aumentando a eficiência e diminuindo custos operacionais.</w:t>
+      </w:r>
+    </w:p>
+    <w:p>
+      <w:pPr>
+        <w:spacing w:before="100" w:beforeAutospacing="1" w:after="100" w:afterAutospacing="1" w:line="240" w:lineRule="auto"/>
+        <w:rPr>
+          <w:rFonts w:ascii="Times New Roman" w:eastAsia="Times New Roman" w:hAnsi="Times New Roman" w:cs="Times New Roman"/>
+          <w:sz w:val="24"/>
+          <w:szCs w:val="24"/>
+          <w:lang w:eastAsia="pt-BR"/>
+        </w:rPr>
+      </w:pPr>
+      <w:r>
+        <w:rPr>
+          <w:rFonts w:ascii="Times New Roman" w:eastAsia="Times New Roman" w:hAnsi="Symbol" w:cs="Times New Roman"/>
+          <w:sz w:val="24"/>
+          <w:szCs w:val="24"/>
+          <w:lang w:eastAsia="pt-BR"/>
+        </w:rPr>
+        <w:t></w:t>
+      </w:r>
+      <w:r>
+        <w:rPr>
+          <w:rFonts w:ascii="Times New Roman" w:eastAsia="Times New Roman" w:hAnsi="Times New Roman" w:cs="Times New Roman"/>
+          <w:sz w:val="24"/>
+          <w:szCs w:val="24"/>
+          <w:lang w:eastAsia="pt-BR"/>
+        </w:rPr>
+        <w:t xml:space="preserve"> </w:t>
+      </w:r>
+      <w:r>
+        <w:rPr>
+          <w:rFonts w:ascii="Arial" w:eastAsia="Times New Roman" w:hAnsi="Arial" w:cs="Arial"/>
+          <w:b/>
+          <w:bCs/>
+          <w:sz w:val="24"/>
+          <w:szCs w:val="24"/>
+          <w:lang w:eastAsia="pt-BR"/>
+        </w:rPr>
+        <w:t>Focar em Sustentabilidade</w:t>
+      </w:r>
+      <w:r>
+        <w:rPr>
+          <w:rFonts w:ascii="Arial" w:eastAsia="Times New Roman" w:hAnsi="Arial" w:cs="Arial"/>
+          <w:sz w:val="24"/>
+          <w:szCs w:val="24"/>
+          <w:lang w:eastAsia="pt-BR"/>
+        </w:rPr>
+        <w:t>: Identificar oportunidades para melhorar a eficiência energética e reduzir impactos ambientais nos processos de manutenção.</w:t>
+      </w:r>
+    </w:p>
+    <w:p>
+      <w:pPr>
+        <w:spacing w:line="360" w:lineRule="auto"/>
+        <w:jc w:val="both"/>
+        <w:rPr>
+          <w:rFonts w:ascii="Arial" w:hAnsi="Arial" w:cs="Arial"/>
+          <w:sz w:val="24"/>
+          <w:szCs w:val="24"/>
+        </w:rPr>
+      </w:pPr>
     </w:p>
     <w:p>
       <w:pPr>
@@ -11263,7 +12807,7 @@
           <w:szCs w:val="24"/>
         </w:rPr>
       </w:pPr>
-      <w:bookmarkStart w:id="58" w:name="_Toc14160063"/>
+      <w:bookmarkStart w:id="57" w:name="_Toc14160063"/>
       <w:r>
         <w:rPr>
           <w:rFonts w:ascii="Arial" w:hAnsi="Arial" w:cs="Arial"/>
@@ -11294,7 +12838,7 @@
         </w:rPr>
         <w:t xml:space="preserve"> do banco de dados</w:t>
       </w:r>
-      <w:bookmarkEnd w:id="58"/>
+      <w:bookmarkEnd w:id="57"/>
       <w:r>
         <w:rPr>
           <w:rFonts w:ascii="Arial" w:hAnsi="Arial" w:cs="Arial"/>
@@ -11475,7 +13019,7 @@
           <w:szCs w:val="24"/>
         </w:rPr>
       </w:pPr>
-      <w:bookmarkStart w:id="59" w:name="_Toc14160064"/>
+      <w:bookmarkStart w:id="58" w:name="_Toc14160064"/>
       <w:r>
         <w:rPr>
           <w:rFonts w:ascii="Arial" w:hAnsi="Arial" w:cs="Arial"/>
@@ -11486,7 +13030,7 @@
         </w:rPr>
         <w:t>Dicionário de dados</w:t>
       </w:r>
-      <w:bookmarkEnd w:id="59"/>
+      <w:bookmarkEnd w:id="58"/>
       <w:r>
         <w:rPr>
           <w:rFonts w:ascii="Arial" w:hAnsi="Arial" w:cs="Arial"/>
@@ -11648,7 +13192,7 @@
           <w:lang w:val="en-US"/>
         </w:rPr>
       </w:pPr>
-      <w:bookmarkStart w:id="60" w:name="_Toc14160065"/>
+      <w:bookmarkStart w:id="59" w:name="_Toc14160065"/>
       <w:r>
         <w:rPr>
           <w:rFonts w:ascii="Arial" w:hAnsi="Arial" w:cs="Arial"/>
@@ -12505,7 +14049,7 @@
         </w:rPr>
         <w:t>PRINCIPAIS TELAS DO SISTEMA</w:t>
       </w:r>
-      <w:bookmarkEnd w:id="60"/>
+      <w:bookmarkEnd w:id="59"/>
     </w:p>
     <w:p>
       <w:pPr>
@@ -12562,7 +14106,7 @@
           <w:szCs w:val="24"/>
         </w:rPr>
       </w:pPr>
-      <w:bookmarkStart w:id="61" w:name="_Toc14160066"/>
+      <w:bookmarkStart w:id="60" w:name="_Toc14160066"/>
       <w:r>
         <w:rPr>
           <w:rFonts w:ascii="Arial" w:hAnsi="Arial" w:cs="Arial"/>
@@ -12573,7 +14117,7 @@
         <w:lastRenderedPageBreak/>
         <w:t>CONCLUSÃO</w:t>
       </w:r>
-      <w:bookmarkEnd w:id="61"/>
+      <w:bookmarkEnd w:id="60"/>
     </w:p>
     <w:p>
       <w:pPr>
@@ -12591,8 +14135,8 @@
           <w:szCs w:val="24"/>
         </w:rPr>
       </w:pPr>
-      <w:bookmarkStart w:id="62" w:name="_Toc14160067"/>
-      <w:bookmarkStart w:id="63" w:name="_Toc90215145"/>
+      <w:bookmarkStart w:id="61" w:name="_Toc14160067"/>
+      <w:bookmarkStart w:id="62" w:name="_Toc90215145"/>
       <w:r>
         <w:rPr>
           <w:rFonts w:ascii="Arial" w:hAnsi="Arial" w:cs="Arial"/>
@@ -12602,7 +14146,7 @@
         </w:rPr>
         <w:t>Escreva os resultados obtidos</w:t>
       </w:r>
-      <w:bookmarkEnd w:id="62"/>
+      <w:bookmarkEnd w:id="61"/>
     </w:p>
     <w:p>
       <w:pPr>
@@ -12647,7 +14191,7 @@
           <w:szCs w:val="24"/>
         </w:rPr>
       </w:pPr>
-      <w:bookmarkStart w:id="64" w:name="_Toc14160068"/>
+      <w:bookmarkStart w:id="63" w:name="_Toc14160068"/>
       <w:r>
         <w:rPr>
           <w:rFonts w:ascii="Arial" w:hAnsi="Arial" w:cs="Arial"/>
@@ -12657,9 +14201,9 @@
         </w:rPr>
         <w:t>Constatações</w:t>
       </w:r>
-      <w:bookmarkStart w:id="65" w:name="_Toc90215144"/>
+      <w:bookmarkStart w:id="64" w:name="_Toc90215144"/>
+      <w:bookmarkEnd w:id="62"/>
       <w:bookmarkEnd w:id="63"/>
-      <w:bookmarkEnd w:id="64"/>
       <w:r>
         <w:rPr>
           <w:rFonts w:ascii="Arial" w:hAnsi="Arial" w:cs="Arial"/>
@@ -12670,7 +14214,7 @@
         <w:t xml:space="preserve"> </w:t>
       </w:r>
     </w:p>
-    <w:bookmarkEnd w:id="65"/>
+    <w:bookmarkEnd w:id="64"/>
     <w:p>
       <w:pPr>
         <w:spacing w:line="360" w:lineRule="auto"/>
@@ -12706,8 +14250,8 @@
           <w:szCs w:val="24"/>
         </w:rPr>
       </w:pPr>
-      <w:bookmarkStart w:id="66" w:name="_Toc90215146"/>
-      <w:bookmarkStart w:id="67" w:name="_Toc14160069"/>
+      <w:bookmarkStart w:id="65" w:name="_Toc90215146"/>
+      <w:bookmarkStart w:id="66" w:name="_Toc14160069"/>
       <w:r>
         <w:rPr>
           <w:rFonts w:ascii="Arial" w:hAnsi="Arial" w:cs="Arial"/>
@@ -12726,8 +14270,8 @@
         </w:rPr>
         <w:t>ugestões de possíveis aperfeiçoamentos técnicos</w:t>
       </w:r>
+      <w:bookmarkEnd w:id="65"/>
       <w:bookmarkEnd w:id="66"/>
-      <w:bookmarkEnd w:id="67"/>
       <w:r>
         <w:rPr>
           <w:rFonts w:ascii="Arial" w:hAnsi="Arial" w:cs="Arial"/>
@@ -12803,7 +14347,7 @@
           <w:szCs w:val="24"/>
         </w:rPr>
       </w:pPr>
-      <w:bookmarkStart w:id="68" w:name="_Toc14160070"/>
+      <w:bookmarkStart w:id="67" w:name="_Toc14160070"/>
       <w:r>
         <w:rPr>
           <w:rFonts w:ascii="Arial" w:hAnsi="Arial" w:cs="Arial"/>
@@ -12814,7 +14358,7 @@
         <w:lastRenderedPageBreak/>
         <w:t>REFERÊNCIAS</w:t>
       </w:r>
-      <w:bookmarkEnd w:id="68"/>
+      <w:bookmarkEnd w:id="67"/>
     </w:p>
     <w:p>
       <w:pPr>
@@ -12856,7 +14400,7 @@
           <w:szCs w:val="24"/>
         </w:rPr>
       </w:pPr>
-      <w:bookmarkStart w:id="69" w:name="_Toc14160071"/>
+      <w:bookmarkStart w:id="68" w:name="_Toc14160071"/>
       <w:r>
         <w:rPr>
           <w:rFonts w:ascii="Arial" w:hAnsi="Arial" w:cs="Arial"/>
@@ -12867,7 +14411,7 @@
         <w:lastRenderedPageBreak/>
         <w:t>GLOSSÁRIO</w:t>
       </w:r>
-      <w:bookmarkEnd w:id="69"/>
+      <w:bookmarkEnd w:id="68"/>
     </w:p>
     <w:p>
       <w:pPr>
@@ -12909,7 +14453,7 @@
           <w:szCs w:val="24"/>
         </w:rPr>
       </w:pPr>
-      <w:bookmarkStart w:id="70" w:name="_Toc14160072"/>
+      <w:bookmarkStart w:id="69" w:name="_Toc14160072"/>
       <w:r>
         <w:rPr>
           <w:rFonts w:ascii="Arial" w:hAnsi="Arial" w:cs="Arial"/>
@@ -12920,7 +14464,7 @@
         <w:lastRenderedPageBreak/>
         <w:t>ANEXOS</w:t>
       </w:r>
-      <w:bookmarkEnd w:id="70"/>
+      <w:bookmarkEnd w:id="69"/>
     </w:p>
     <w:p>
       <w:pPr>
@@ -13041,7 +14585,7 @@
 
 <file path=word/comments.xml><?xml version="1.0" encoding="utf-8"?>
 <w:comments xmlns:wpc="http://schemas.microsoft.com/office/word/2010/wordprocessingCanvas" xmlns:cx="http://schemas.microsoft.com/office/drawing/2014/chartex" xmlns:cx1="http://schemas.microsoft.com/office/drawing/2015/9/8/chartex" xmlns:cx2="http://schemas.microsoft.com/office/drawing/2015/10/21/chartex" xmlns:cx3="http://schemas.microsoft.com/office/drawing/2016/5/9/chartex" xmlns:cx4="http://schemas.microsoft.com/office/drawing/2016/5/10/chartex" xmlns:cx5="http://schemas.microsoft.com/office/drawing/2016/5/11/chartex" xmlns:cx6="http://schemas.microsoft.com/office/drawing/2016/5/12/chartex" xmlns:cx7="http://schemas.microsoft.com/office/drawing/2016/5/13/chartex" xmlns:cx8="http://schemas.microsoft.com/office/drawing/2016/5/14/chartex" xmlns:mc="http://schemas.openxmlformats.org/markup-compatibility/2006" xmlns:aink="http://schemas.microsoft.com/office/drawing/2016/ink" xmlns:am3d="http://schemas.microsoft.com/office/drawing/2017/model3d" xmlns:o="urn:schemas-microsoft-com:office:office" xmlns:r="http://schemas.openxmlformats.org/officeDocument/2006/relationships" xmlns:m="http://schemas.openxmlformats.org/officeDocument/2006/math" xmlns:v="urn:schemas-microsoft-com:vml" xmlns:wp14="http://schemas.microsoft.com/office/word/2010/wordprocessingDrawing" xmlns:wp="http://schemas.openxmlformats.org/drawingml/2006/wordprocessingDrawing" xmlns:w10="urn:schemas-microsoft-com:office:word" xmlns:w="http://schemas.openxmlformats.org/wordprocessingml/2006/main" xmlns:w14="http://schemas.microsoft.com/office/word/2010/wordml" xmlns:w15="http://schemas.microsoft.com/office/word/2012/wordml" xmlns:w16cid="http://schemas.microsoft.com/office/word/2016/wordml/cid" xmlns:w16se="http://schemas.microsoft.com/office/word/2015/wordml/symex" xmlns:wpg="http://schemas.microsoft.com/office/word/2010/wordprocessingGroup" xmlns:wpi="http://schemas.microsoft.com/office/word/2010/wordprocessingInk" xmlns:wne="http://schemas.microsoft.com/office/word/2006/wordml" xmlns:wps="http://schemas.microsoft.com/office/word/2010/wordprocessingShape" mc:Ignorable="w14 w15 w16se w16cid wp14">
-  <w:comment w:id="0" w:author="Douglas de Cassio Quinzani Gaspar" w:date="2025-04-07T15:13:00Z" w:initials="DdCQG">
+  <w:comment w:id="0" w:author="Douglas de Cassio Quinzani Gaspar" w:date="2025-04-07T15:14:00Z" w:initials="DdCQG">
     <w:p>
       <w:pPr>
         <w:pStyle w:val="Textodecomentrio"/>
@@ -13053,7 +14597,7 @@
         <w:annotationRef/>
       </w:r>
       <w:r>
-        <w:t>Escrever igual da capa</w:t>
+        <w:t>Preencher</w:t>
       </w:r>
     </w:p>
   </w:comment>
@@ -13069,11 +14613,11 @@
         <w:annotationRef/>
       </w:r>
       <w:r>
-        <w:t>Preencher</w:t>
+        <w:t>Preencher até a última Sprint</w:t>
       </w:r>
     </w:p>
   </w:comment>
-  <w:comment w:id="2" w:author="Douglas de Cassio Quinzani Gaspar" w:date="2025-04-07T15:14:00Z" w:initials="DdCQG">
+  <w:comment w:id="2" w:author="Douglas de Cassio Quinzani Gaspar" w:date="2025-04-07T15:15:00Z" w:initials="DdCQG">
     <w:p>
       <w:pPr>
         <w:pStyle w:val="Textodecomentrio"/>
@@ -13105,23 +14649,7 @@
       </w:r>
     </w:p>
   </w:comment>
-  <w:comment w:id="4" w:author="Douglas de Cassio Quinzani Gaspar" w:date="2025-04-07T15:15:00Z" w:initials="DdCQG">
-    <w:p>
-      <w:pPr>
-        <w:pStyle w:val="Textodecomentrio"/>
-      </w:pPr>
-      <w:r>
-        <w:rPr>
-          <w:rStyle w:val="Refdecomentrio"/>
-        </w:rPr>
-        <w:annotationRef/>
-      </w:r>
-      <w:r>
-        <w:t>Preencher até a última Sprint</w:t>
-      </w:r>
-    </w:p>
-  </w:comment>
-  <w:comment w:id="7" w:author="Douglas de Cassio Quinzani Gaspar" w:date="2025-04-07T15:16:00Z" w:initials="DdCQG">
+  <w:comment w:id="6" w:author="Douglas de Cassio Quinzani Gaspar" w:date="2025-04-07T15:16:00Z" w:initials="DdCQG">
     <w:p>
       <w:pPr>
         <w:pStyle w:val="Textodecomentrio"/>
@@ -13144,7 +14672,7 @@
       </w:r>
     </w:p>
   </w:comment>
-  <w:comment w:id="9" w:author="Douglas de Cassio Quinzani Gaspar" w:date="2025-04-07T15:18:00Z" w:initials="DdCQG">
+  <w:comment w:id="8" w:author="Douglas de Cassio Quinzani Gaspar" w:date="2025-04-07T15:18:00Z" w:initials="DdCQG">
     <w:p>
       <w:pPr>
         <w:pStyle w:val="Textodecomentrio"/>
@@ -13160,7 +14688,7 @@
       </w:r>
     </w:p>
   </w:comment>
-  <w:comment w:id="11" w:author="Douglas de Cassio Quinzani Gaspar" w:date="2025-04-07T15:19:00Z" w:initials="DdCQG">
+  <w:comment w:id="10" w:author="Douglas de Cassio Quinzani Gaspar" w:date="2025-04-07T15:19:00Z" w:initials="DdCQG">
     <w:p>
       <w:pPr>
         <w:pStyle w:val="Textodecomentrio"/>
@@ -13482,8 +15010,6 @@
         </w:rPr>
         <w:annotationRef/>
       </w:r>
-      <w:bookmarkStart w:id="57" w:name="_GoBack"/>
-      <w:bookmarkEnd w:id="57"/>
     </w:p>
   </w:comment>
 </w:comments>
@@ -13491,7 +15017,6 @@
 
 <file path=word/commentsExtended.xml><?xml version="1.0" encoding="utf-8"?>
 <w15:commentsEx xmlns:wpc="http://schemas.microsoft.com/office/word/2010/wordprocessingCanvas" xmlns:cx="http://schemas.microsoft.com/office/drawing/2014/chartex" xmlns:cx1="http://schemas.microsoft.com/office/drawing/2015/9/8/chartex" xmlns:cx2="http://schemas.microsoft.com/office/drawing/2015/10/21/chartex" xmlns:cx3="http://schemas.microsoft.com/office/drawing/2016/5/9/chartex" xmlns:cx4="http://schemas.microsoft.com/office/drawing/2016/5/10/chartex" xmlns:cx5="http://schemas.microsoft.com/office/drawing/2016/5/11/chartex" xmlns:cx6="http://schemas.microsoft.com/office/drawing/2016/5/12/chartex" xmlns:cx7="http://schemas.microsoft.com/office/drawing/2016/5/13/chartex" xmlns:cx8="http://schemas.microsoft.com/office/drawing/2016/5/14/chartex" xmlns:mc="http://schemas.openxmlformats.org/markup-compatibility/2006" xmlns:aink="http://schemas.microsoft.com/office/drawing/2016/ink" xmlns:am3d="http://schemas.microsoft.com/office/drawing/2017/model3d" xmlns:o="urn:schemas-microsoft-com:office:office" xmlns:r="http://schemas.openxmlformats.org/officeDocument/2006/relationships" xmlns:m="http://schemas.openxmlformats.org/officeDocument/2006/math" xmlns:v="urn:schemas-microsoft-com:vml" xmlns:wp14="http://schemas.microsoft.com/office/word/2010/wordprocessingDrawing" xmlns:wp="http://schemas.openxmlformats.org/drawingml/2006/wordprocessingDrawing" xmlns:w10="urn:schemas-microsoft-com:office:word" xmlns:w="http://schemas.openxmlformats.org/wordprocessingml/2006/main" xmlns:w14="http://schemas.microsoft.com/office/word/2010/wordml" xmlns:w15="http://schemas.microsoft.com/office/word/2012/wordml" xmlns:w16cid="http://schemas.microsoft.com/office/word/2016/wordml/cid" xmlns:w16se="http://schemas.microsoft.com/office/word/2015/wordml/symex" xmlns:wpg="http://schemas.microsoft.com/office/word/2010/wordprocessingGroup" xmlns:wpi="http://schemas.microsoft.com/office/word/2010/wordprocessingInk" xmlns:wne="http://schemas.microsoft.com/office/word/2006/wordml" xmlns:wps="http://schemas.microsoft.com/office/word/2010/wordprocessingShape" mc:Ignorable="w14 w15 w16se w16cid wp14">
-  <w15:commentEx w15:paraId="286EB5C5" w15:done="0"/>
   <w15:commentEx w15:paraId="77A08C1B" w15:done="0"/>
   <w15:commentEx w15:paraId="369C6701" w15:done="0"/>
   <w15:commentEx w15:paraId="67CC42CA" w15:done="0"/>
@@ -13518,7 +15043,6 @@
 
 <file path=word/commentsIds.xml><?xml version="1.0" encoding="utf-8"?>
 <w16cid:commentsIds xmlns:wpc="http://schemas.microsoft.com/office/word/2010/wordprocessingCanvas" xmlns:cx="http://schemas.microsoft.com/office/drawing/2014/chartex" xmlns:cx1="http://schemas.microsoft.com/office/drawing/2015/9/8/chartex" xmlns:cx2="http://schemas.microsoft.com/office/drawing/2015/10/21/chartex" xmlns:cx3="http://schemas.microsoft.com/office/drawing/2016/5/9/chartex" xmlns:cx4="http://schemas.microsoft.com/office/drawing/2016/5/10/chartex" xmlns:cx5="http://schemas.microsoft.com/office/drawing/2016/5/11/chartex" xmlns:cx6="http://schemas.microsoft.com/office/drawing/2016/5/12/chartex" xmlns:cx7="http://schemas.microsoft.com/office/drawing/2016/5/13/chartex" xmlns:cx8="http://schemas.microsoft.com/office/drawing/2016/5/14/chartex" xmlns:mc="http://schemas.openxmlformats.org/markup-compatibility/2006" xmlns:aink="http://schemas.microsoft.com/office/drawing/2016/ink" xmlns:am3d="http://schemas.microsoft.com/office/drawing/2017/model3d" xmlns:o="urn:schemas-microsoft-com:office:office" xmlns:r="http://schemas.openxmlformats.org/officeDocument/2006/relationships" xmlns:m="http://schemas.openxmlformats.org/officeDocument/2006/math" xmlns:v="urn:schemas-microsoft-com:vml" xmlns:wp14="http://schemas.microsoft.com/office/word/2010/wordprocessingDrawing" xmlns:wp="http://schemas.openxmlformats.org/drawingml/2006/wordprocessingDrawing" xmlns:w10="urn:schemas-microsoft-com:office:word" xmlns:w="http://schemas.openxmlformats.org/wordprocessingml/2006/main" xmlns:w14="http://schemas.microsoft.com/office/word/2010/wordml" xmlns:w15="http://schemas.microsoft.com/office/word/2012/wordml" xmlns:w16cid="http://schemas.microsoft.com/office/word/2016/wordml/cid" xmlns:w16se="http://schemas.microsoft.com/office/word/2015/wordml/symex" xmlns:wpg="http://schemas.microsoft.com/office/word/2010/wordprocessingGroup" xmlns:wpi="http://schemas.microsoft.com/office/word/2010/wordprocessingInk" xmlns:wne="http://schemas.microsoft.com/office/word/2006/wordml" xmlns:wps="http://schemas.microsoft.com/office/word/2010/wordprocessingShape" mc:Ignorable="w14 w15 w16se w16cid wp14">
-  <w16cid:commentId w16cid:paraId="286EB5C5" w16cid:durableId="2B9E6A35"/>
   <w16cid:commentId w16cid:paraId="77A08C1B" w16cid:durableId="2B9E6A4F"/>
   <w16cid:commentId w16cid:paraId="369C6701" w16cid:durableId="2B9E6A60"/>
   <w16cid:commentId w16cid:paraId="67CC42CA" w16cid:durableId="2B9E6A7F"/>
@@ -14594,6 +16118,268 @@
     </w:lvl>
   </w:abstractNum>
   <w:abstractNum w:abstractNumId="7" w15:restartNumberingAfterBreak="0">
+    <w:nsid w:val="33B31CA3"/>
+    <w:multiLevelType w:val="multilevel"/>
+    <w:tmpl w:val="C3565358"/>
+    <w:lvl w:ilvl="0">
+      <w:start w:val="1"/>
+      <w:numFmt w:val="bullet"/>
+      <w:lvlText w:val=""/>
+      <w:lvlJc w:val="left"/>
+      <w:pPr>
+        <w:tabs>
+          <w:tab w:val="num" w:pos="720"/>
+        </w:tabs>
+        <w:ind w:left="720" w:hanging="360"/>
+      </w:pPr>
+      <w:rPr>
+        <w:rFonts w:ascii="Symbol" w:hAnsi="Symbol" w:hint="default"/>
+        <w:sz w:val="20"/>
+      </w:rPr>
+    </w:lvl>
+    <w:lvl w:ilvl="1" w:tentative="1">
+      <w:start w:val="1"/>
+      <w:numFmt w:val="bullet"/>
+      <w:lvlText w:val="o"/>
+      <w:lvlJc w:val="left"/>
+      <w:pPr>
+        <w:tabs>
+          <w:tab w:val="num" w:pos="1440"/>
+        </w:tabs>
+        <w:ind w:left="1440" w:hanging="360"/>
+      </w:pPr>
+      <w:rPr>
+        <w:rFonts w:ascii="Courier New" w:hAnsi="Courier New" w:hint="default"/>
+        <w:sz w:val="20"/>
+      </w:rPr>
+    </w:lvl>
+    <w:lvl w:ilvl="2" w:tentative="1">
+      <w:start w:val="1"/>
+      <w:numFmt w:val="bullet"/>
+      <w:lvlText w:val=""/>
+      <w:lvlJc w:val="left"/>
+      <w:pPr>
+        <w:tabs>
+          <w:tab w:val="num" w:pos="2160"/>
+        </w:tabs>
+        <w:ind w:left="2160" w:hanging="360"/>
+      </w:pPr>
+      <w:rPr>
+        <w:rFonts w:ascii="Wingdings" w:hAnsi="Wingdings" w:hint="default"/>
+        <w:sz w:val="20"/>
+      </w:rPr>
+    </w:lvl>
+    <w:lvl w:ilvl="3" w:tentative="1">
+      <w:start w:val="1"/>
+      <w:numFmt w:val="bullet"/>
+      <w:lvlText w:val=""/>
+      <w:lvlJc w:val="left"/>
+      <w:pPr>
+        <w:tabs>
+          <w:tab w:val="num" w:pos="2880"/>
+        </w:tabs>
+        <w:ind w:left="2880" w:hanging="360"/>
+      </w:pPr>
+      <w:rPr>
+        <w:rFonts w:ascii="Wingdings" w:hAnsi="Wingdings" w:hint="default"/>
+        <w:sz w:val="20"/>
+      </w:rPr>
+    </w:lvl>
+    <w:lvl w:ilvl="4" w:tentative="1">
+      <w:start w:val="1"/>
+      <w:numFmt w:val="bullet"/>
+      <w:lvlText w:val=""/>
+      <w:lvlJc w:val="left"/>
+      <w:pPr>
+        <w:tabs>
+          <w:tab w:val="num" w:pos="3600"/>
+        </w:tabs>
+        <w:ind w:left="3600" w:hanging="360"/>
+      </w:pPr>
+      <w:rPr>
+        <w:rFonts w:ascii="Wingdings" w:hAnsi="Wingdings" w:hint="default"/>
+        <w:sz w:val="20"/>
+      </w:rPr>
+    </w:lvl>
+    <w:lvl w:ilvl="5" w:tentative="1">
+      <w:start w:val="1"/>
+      <w:numFmt w:val="bullet"/>
+      <w:lvlText w:val=""/>
+      <w:lvlJc w:val="left"/>
+      <w:pPr>
+        <w:tabs>
+          <w:tab w:val="num" w:pos="4320"/>
+        </w:tabs>
+        <w:ind w:left="4320" w:hanging="360"/>
+      </w:pPr>
+      <w:rPr>
+        <w:rFonts w:ascii="Wingdings" w:hAnsi="Wingdings" w:hint="default"/>
+        <w:sz w:val="20"/>
+      </w:rPr>
+    </w:lvl>
+    <w:lvl w:ilvl="6" w:tentative="1">
+      <w:start w:val="1"/>
+      <w:numFmt w:val="bullet"/>
+      <w:lvlText w:val=""/>
+      <w:lvlJc w:val="left"/>
+      <w:pPr>
+        <w:tabs>
+          <w:tab w:val="num" w:pos="5040"/>
+        </w:tabs>
+        <w:ind w:left="5040" w:hanging="360"/>
+      </w:pPr>
+      <w:rPr>
+        <w:rFonts w:ascii="Wingdings" w:hAnsi="Wingdings" w:hint="default"/>
+        <w:sz w:val="20"/>
+      </w:rPr>
+    </w:lvl>
+    <w:lvl w:ilvl="7" w:tentative="1">
+      <w:start w:val="1"/>
+      <w:numFmt w:val="bullet"/>
+      <w:lvlText w:val=""/>
+      <w:lvlJc w:val="left"/>
+      <w:pPr>
+        <w:tabs>
+          <w:tab w:val="num" w:pos="5760"/>
+        </w:tabs>
+        <w:ind w:left="5760" w:hanging="360"/>
+      </w:pPr>
+      <w:rPr>
+        <w:rFonts w:ascii="Wingdings" w:hAnsi="Wingdings" w:hint="default"/>
+        <w:sz w:val="20"/>
+      </w:rPr>
+    </w:lvl>
+    <w:lvl w:ilvl="8" w:tentative="1">
+      <w:start w:val="1"/>
+      <w:numFmt w:val="bullet"/>
+      <w:lvlText w:val=""/>
+      <w:lvlJc w:val="left"/>
+      <w:pPr>
+        <w:tabs>
+          <w:tab w:val="num" w:pos="6480"/>
+        </w:tabs>
+        <w:ind w:left="6480" w:hanging="360"/>
+      </w:pPr>
+      <w:rPr>
+        <w:rFonts w:ascii="Wingdings" w:hAnsi="Wingdings" w:hint="default"/>
+        <w:sz w:val="20"/>
+      </w:rPr>
+    </w:lvl>
+  </w:abstractNum>
+  <w:abstractNum w:abstractNumId="8" w15:restartNumberingAfterBreak="0">
+    <w:nsid w:val="44843CAD"/>
+    <w:multiLevelType w:val="hybridMultilevel"/>
+    <w:tmpl w:val="FF1220E4"/>
+    <w:lvl w:ilvl="0" w:tplc="04160001">
+      <w:start w:val="1"/>
+      <w:numFmt w:val="bullet"/>
+      <w:lvlText w:val=""/>
+      <w:lvlJc w:val="left"/>
+      <w:pPr>
+        <w:ind w:left="849" w:hanging="360"/>
+      </w:pPr>
+      <w:rPr>
+        <w:rFonts w:ascii="Symbol" w:hAnsi="Symbol" w:hint="default"/>
+      </w:rPr>
+    </w:lvl>
+    <w:lvl w:ilvl="1" w:tplc="04160003" w:tentative="1">
+      <w:start w:val="1"/>
+      <w:numFmt w:val="bullet"/>
+      <w:lvlText w:val="o"/>
+      <w:lvlJc w:val="left"/>
+      <w:pPr>
+        <w:ind w:left="1569" w:hanging="360"/>
+      </w:pPr>
+      <w:rPr>
+        <w:rFonts w:ascii="Courier New" w:hAnsi="Courier New" w:cs="Courier New" w:hint="default"/>
+      </w:rPr>
+    </w:lvl>
+    <w:lvl w:ilvl="2" w:tplc="04160005" w:tentative="1">
+      <w:start w:val="1"/>
+      <w:numFmt w:val="bullet"/>
+      <w:lvlText w:val=""/>
+      <w:lvlJc w:val="left"/>
+      <w:pPr>
+        <w:ind w:left="2289" w:hanging="360"/>
+      </w:pPr>
+      <w:rPr>
+        <w:rFonts w:ascii="Wingdings" w:hAnsi="Wingdings" w:hint="default"/>
+      </w:rPr>
+    </w:lvl>
+    <w:lvl w:ilvl="3" w:tplc="04160001" w:tentative="1">
+      <w:start w:val="1"/>
+      <w:numFmt w:val="bullet"/>
+      <w:lvlText w:val=""/>
+      <w:lvlJc w:val="left"/>
+      <w:pPr>
+        <w:ind w:left="3009" w:hanging="360"/>
+      </w:pPr>
+      <w:rPr>
+        <w:rFonts w:ascii="Symbol" w:hAnsi="Symbol" w:hint="default"/>
+      </w:rPr>
+    </w:lvl>
+    <w:lvl w:ilvl="4" w:tplc="04160003" w:tentative="1">
+      <w:start w:val="1"/>
+      <w:numFmt w:val="bullet"/>
+      <w:lvlText w:val="o"/>
+      <w:lvlJc w:val="left"/>
+      <w:pPr>
+        <w:ind w:left="3729" w:hanging="360"/>
+      </w:pPr>
+      <w:rPr>
+        <w:rFonts w:ascii="Courier New" w:hAnsi="Courier New" w:cs="Courier New" w:hint="default"/>
+      </w:rPr>
+    </w:lvl>
+    <w:lvl w:ilvl="5" w:tplc="04160005" w:tentative="1">
+      <w:start w:val="1"/>
+      <w:numFmt w:val="bullet"/>
+      <w:lvlText w:val=""/>
+      <w:lvlJc w:val="left"/>
+      <w:pPr>
+        <w:ind w:left="4449" w:hanging="360"/>
+      </w:pPr>
+      <w:rPr>
+        <w:rFonts w:ascii="Wingdings" w:hAnsi="Wingdings" w:hint="default"/>
+      </w:rPr>
+    </w:lvl>
+    <w:lvl w:ilvl="6" w:tplc="04160001" w:tentative="1">
+      <w:start w:val="1"/>
+      <w:numFmt w:val="bullet"/>
+      <w:lvlText w:val=""/>
+      <w:lvlJc w:val="left"/>
+      <w:pPr>
+        <w:ind w:left="5169" w:hanging="360"/>
+      </w:pPr>
+      <w:rPr>
+        <w:rFonts w:ascii="Symbol" w:hAnsi="Symbol" w:hint="default"/>
+      </w:rPr>
+    </w:lvl>
+    <w:lvl w:ilvl="7" w:tplc="04160003" w:tentative="1">
+      <w:start w:val="1"/>
+      <w:numFmt w:val="bullet"/>
+      <w:lvlText w:val="o"/>
+      <w:lvlJc w:val="left"/>
+      <w:pPr>
+        <w:ind w:left="5889" w:hanging="360"/>
+      </w:pPr>
+      <w:rPr>
+        <w:rFonts w:ascii="Courier New" w:hAnsi="Courier New" w:cs="Courier New" w:hint="default"/>
+      </w:rPr>
+    </w:lvl>
+    <w:lvl w:ilvl="8" w:tplc="04160005" w:tentative="1">
+      <w:start w:val="1"/>
+      <w:numFmt w:val="bullet"/>
+      <w:lvlText w:val=""/>
+      <w:lvlJc w:val="left"/>
+      <w:pPr>
+        <w:ind w:left="6609" w:hanging="360"/>
+      </w:pPr>
+      <w:rPr>
+        <w:rFonts w:ascii="Wingdings" w:hAnsi="Wingdings" w:hint="default"/>
+      </w:rPr>
+    </w:lvl>
+  </w:abstractNum>
+  <w:abstractNum w:abstractNumId="9" w15:restartNumberingAfterBreak="0">
     <w:nsid w:val="4A4C1AB9"/>
     <w:multiLevelType w:val="multilevel"/>
     <w:tmpl w:val="D854B3BA"/>
@@ -14682,7 +16468,7 @@
       </w:pPr>
     </w:lvl>
   </w:abstractNum>
-  <w:abstractNum w:abstractNumId="8" w15:restartNumberingAfterBreak="0">
+  <w:abstractNum w:abstractNumId="10" w15:restartNumberingAfterBreak="0">
     <w:nsid w:val="5B284AE0"/>
     <w:multiLevelType w:val="hybridMultilevel"/>
     <w:tmpl w:val="82824A44"/>
@@ -14795,7 +16581,7 @@
       </w:rPr>
     </w:lvl>
   </w:abstractNum>
-  <w:abstractNum w:abstractNumId="9" w15:restartNumberingAfterBreak="0">
+  <w:abstractNum w:abstractNumId="11" w15:restartNumberingAfterBreak="0">
     <w:nsid w:val="7CCF5888"/>
     <w:multiLevelType w:val="hybridMultilevel"/>
     <w:tmpl w:val="32C05B22"/>
@@ -14915,13 +16701,13 @@
     <w:abstractNumId w:val="6"/>
   </w:num>
   <w:num w:numId="3">
-    <w:abstractNumId w:val="8"/>
+    <w:abstractNumId w:val="10"/>
   </w:num>
   <w:num w:numId="4">
     <w:abstractNumId w:val="2"/>
   </w:num>
   <w:num w:numId="5">
-    <w:abstractNumId w:val="7"/>
+    <w:abstractNumId w:val="9"/>
   </w:num>
   <w:num w:numId="6">
     <w:abstractNumId w:val="4"/>
@@ -14933,10 +16719,16 @@
     <w:abstractNumId w:val="3"/>
   </w:num>
   <w:num w:numId="9">
-    <w:abstractNumId w:val="9"/>
+    <w:abstractNumId w:val="11"/>
   </w:num>
   <w:num w:numId="10">
     <w:abstractNumId w:val="1"/>
+  </w:num>
+  <w:num w:numId="11">
+    <w:abstractNumId w:val="8"/>
+  </w:num>
+  <w:num w:numId="12">
+    <w:abstractNumId w:val="7"/>
   </w:num>
 </w:numbering>
 </file>
@@ -15721,6 +17513,17 @@
       <w:szCs w:val="20"/>
     </w:rPr>
   </w:style>
+  <w:style w:type="character" w:styleId="Forte">
+    <w:name w:val="Strong"/>
+    <w:basedOn w:val="Fontepargpadro"/>
+    <w:uiPriority w:val="22"/>
+    <w:qFormat/>
+    <w:rsid w:val="00C24B42"/>
+    <w:rPr>
+      <w:b/>
+      <w:bCs/>
+    </w:rPr>
+  </w:style>
 </w:styles>
 </file>
 
@@ -16010,6 +17813,15 @@
 </file>
 
 <file path=customXml/item1.xml><?xml version="1.0" encoding="utf-8"?>
+<?mso-contentType ?>
+<FormTemplates xmlns="http://schemas.microsoft.com/sharepoint/v3/contenttype/forms">
+  <Display>DocumentLibraryForm</Display>
+  <Edit>DocumentLibraryForm</Edit>
+  <New>DocumentLibraryForm</New>
+</FormTemplates>
+</file>
+
+<file path=customXml/item2.xml><?xml version="1.0" encoding="utf-8"?>
 <p:properties xmlns:p="http://schemas.microsoft.com/office/2006/metadata/properties" xmlns:xsi="http://www.w3.org/2001/XMLSchema-instance" xmlns:pc="http://schemas.microsoft.com/office/infopath/2007/PartnerControls">
   <documentManagement>
     <TaxCatchAll xmlns="5ceecfc0-4091-448e-8c66-0d5fc9a0cab0" xsi:nil="true"/>
@@ -16018,15 +17830,6 @@
     </lcf76f155ced4ddcb4097134ff3c332f>
   </documentManagement>
 </p:properties>
-</file>
-
-<file path=customXml/item2.xml><?xml version="1.0" encoding="utf-8"?>
-<?mso-contentType ?>
-<FormTemplates xmlns="http://schemas.microsoft.com/sharepoint/v3/contenttype/forms">
-  <Display>DocumentLibraryForm</Display>
-  <Edit>DocumentLibraryForm</Edit>
-  <New>DocumentLibraryForm</New>
-</FormTemplates>
 </file>
 
 <file path=customXml/item3.xml><?xml version="1.0" encoding="utf-8"?>
@@ -16223,20 +18026,20 @@
 </file>
 
 <file path=customXml/itemProps1.xml><?xml version="1.0" encoding="utf-8"?>
+<ds:datastoreItem xmlns:ds="http://schemas.openxmlformats.org/officeDocument/2006/customXml" ds:itemID="{A24F5351-4240-4625-ADCC-5DECCF7A4592}">
+  <ds:schemaRefs>
+    <ds:schemaRef ds:uri="http://schemas.microsoft.com/sharepoint/v3/contenttype/forms"/>
+  </ds:schemaRefs>
+</ds:datastoreItem>
+</file>
+
+<file path=customXml/itemProps2.xml><?xml version="1.0" encoding="utf-8"?>
 <ds:datastoreItem xmlns:ds="http://schemas.openxmlformats.org/officeDocument/2006/customXml" ds:itemID="{B26C3A5C-E3E8-44FC-8950-22946E19E0BC}">
   <ds:schemaRefs>
     <ds:schemaRef ds:uri="http://schemas.microsoft.com/office/2006/metadata/properties"/>
     <ds:schemaRef ds:uri="http://schemas.microsoft.com/office/infopath/2007/PartnerControls"/>
     <ds:schemaRef ds:uri="5ceecfc0-4091-448e-8c66-0d5fc9a0cab0"/>
     <ds:schemaRef ds:uri="1dd7ee7a-4db1-4499-bda7-e13364109c40"/>
-  </ds:schemaRefs>
-</ds:datastoreItem>
-</file>
-
-<file path=customXml/itemProps2.xml><?xml version="1.0" encoding="utf-8"?>
-<ds:datastoreItem xmlns:ds="http://schemas.openxmlformats.org/officeDocument/2006/customXml" ds:itemID="{A24F5351-4240-4625-ADCC-5DECCF7A4592}">
-  <ds:schemaRefs>
-    <ds:schemaRef ds:uri="http://schemas.microsoft.com/sharepoint/v3/contenttype/forms"/>
   </ds:schemaRefs>
 </ds:datastoreItem>
 </file>
@@ -16261,7 +18064,7 @@
 </file>
 
 <file path=customXml/itemProps4.xml><?xml version="1.0" encoding="utf-8"?>
-<ds:datastoreItem xmlns:ds="http://schemas.openxmlformats.org/officeDocument/2006/customXml" ds:itemID="{38B06E9D-B476-4330-9420-BFBE3A37BC3E}">
+<ds:datastoreItem xmlns:ds="http://schemas.openxmlformats.org/officeDocument/2006/customXml" ds:itemID="{E3236B0F-15A4-4092-857A-7D179B23BAC4}">
   <ds:schemaRefs>
     <ds:schemaRef ds:uri="http://schemas.openxmlformats.org/officeDocument/2006/bibliography"/>
   </ds:schemaRefs>

</xml_diff>